<commit_message>
Final report and some important comments
</commit_message>
<xml_diff>
--- a/Relazione.docx
+++ b/Relazione.docx
@@ -4,248 +4,225 @@
   <w:body>
     <w:p>
       <w:pPr>
-        <w:pStyle w:val="Sottotitolo"/>
-        <w:spacing w:before="240"/>
-        <w:rPr>
-          <w:rFonts w:ascii="Times New Roman" w:hAnsi="Times New Roman" w:cs="Times New Roman"/>
-          <w:b/>
-          <w:bCs/>
+        <w:pStyle w:val="Citazioneintensa"/>
+        <w:spacing w:before="0"/>
+        <w:rPr>
+          <w:rStyle w:val="Enfasicorsivo"/>
+          <w:rFonts w:ascii="Times New Roman" w:hAnsi="Times New Roman" w:cs="Times New Roman"/>
+          <w:color w:val="auto"/>
+          <w:sz w:val="40"/>
+          <w:szCs w:val="40"/>
+        </w:rPr>
+      </w:pPr>
+      <w:r>
+        <w:rPr>
+          <w:rStyle w:val="Enfasicorsivo"/>
+          <w:rFonts w:ascii="Times New Roman" w:hAnsi="Times New Roman" w:cs="Times New Roman"/>
+          <w:color w:val="auto"/>
+          <w:sz w:val="40"/>
+          <w:szCs w:val="40"/>
+        </w:rPr>
+        <w:t xml:space="preserve">Simulazione di un sistema </w:t>
+      </w:r>
+      <w:proofErr w:type="spellStart"/>
+      <w:r>
+        <w:rPr>
+          <w:rStyle w:val="Enfasicorsivo"/>
+          <w:rFonts w:ascii="Times New Roman" w:hAnsi="Times New Roman" w:cs="Times New Roman"/>
+          <w:color w:val="auto"/>
+          <w:sz w:val="40"/>
+          <w:szCs w:val="40"/>
+        </w:rPr>
+        <w:t>multithreaded</w:t>
+      </w:r>
+      <w:proofErr w:type="spellEnd"/>
+      <w:r>
+        <w:rPr>
+          <w:rStyle w:val="Enfasicorsivo"/>
+          <w:rFonts w:ascii="Times New Roman" w:hAnsi="Times New Roman" w:cs="Times New Roman"/>
+          <w:color w:val="auto"/>
+          <w:sz w:val="40"/>
+          <w:szCs w:val="40"/>
+        </w:rPr>
+        <w:t xml:space="preserve"> e </w:t>
+      </w:r>
+      <w:proofErr w:type="spellStart"/>
+      <w:r>
+        <w:rPr>
+          <w:rStyle w:val="Enfasicorsivo"/>
+          <w:rFonts w:ascii="Times New Roman" w:hAnsi="Times New Roman" w:cs="Times New Roman"/>
+          <w:color w:val="auto"/>
+          <w:sz w:val="40"/>
+          <w:szCs w:val="40"/>
+        </w:rPr>
+        <w:t>multiprocesso</w:t>
+      </w:r>
+      <w:proofErr w:type="spellEnd"/>
+      <w:r>
+        <w:rPr>
+          <w:rStyle w:val="Enfasicorsivo"/>
+          <w:rFonts w:ascii="Times New Roman" w:hAnsi="Times New Roman" w:cs="Times New Roman"/>
+          <w:color w:val="auto"/>
+          <w:sz w:val="40"/>
+          <w:szCs w:val="40"/>
+        </w:rPr>
+        <w:t xml:space="preserve"> di un supermercato</w:t>
+      </w:r>
+    </w:p>
+    <w:p>
+      <w:pPr>
+        <w:pStyle w:val="Titolo"/>
+        <w:jc w:val="center"/>
+        <w:rPr>
+          <w:rFonts w:ascii="Times New Roman" w:hAnsi="Times New Roman" w:cs="Times New Roman"/>
           <w:sz w:val="48"/>
           <w:szCs w:val="48"/>
         </w:rPr>
       </w:pPr>
-      <w:r>
-        <w:rPr>
-          <w:rFonts w:ascii="Times New Roman" w:hAnsi="Times New Roman" w:cs="Times New Roman"/>
-          <w:b/>
-          <w:bCs/>
-          <w:sz w:val="48"/>
-          <w:szCs w:val="48"/>
-        </w:rPr>
-        <w:t xml:space="preserve">Progetto di </w:t>
-      </w:r>
-      <w:r>
-        <w:rPr>
-          <w:rFonts w:ascii="Times New Roman" w:hAnsi="Times New Roman" w:cs="Times New Roman"/>
-          <w:b/>
-          <w:bCs/>
-          <w:sz w:val="48"/>
-          <w:szCs w:val="48"/>
-        </w:rPr>
-        <w:t>Laboratorio di Sistemi Operativi</w:t>
-      </w:r>
     </w:p>
     <w:p>
       <w:pPr>
+        <w:pStyle w:val="Titolo"/>
         <w:jc w:val="center"/>
         <w:rPr>
           <w:rFonts w:ascii="Times New Roman" w:hAnsi="Times New Roman" w:cs="Times New Roman"/>
+          <w:sz w:val="36"/>
+          <w:szCs w:val="36"/>
+        </w:rPr>
+      </w:pPr>
+      <w:r>
+        <w:rPr>
+          <w:rFonts w:ascii="Times New Roman" w:hAnsi="Times New Roman" w:cs="Times New Roman"/>
+          <w:sz w:val="36"/>
+          <w:szCs w:val="36"/>
+        </w:rPr>
+        <w:t xml:space="preserve">Progetto di </w:t>
+      </w:r>
+      <w:r>
+        <w:rPr>
+          <w:rFonts w:ascii="Times New Roman" w:hAnsi="Times New Roman" w:cs="Times New Roman"/>
+          <w:sz w:val="36"/>
+          <w:szCs w:val="36"/>
+        </w:rPr>
+        <w:t>Laboratorio di Sistemi Operativi</w:t>
+      </w:r>
+    </w:p>
+    <w:p>
+      <w:pPr>
+        <w:pStyle w:val="Sottotitolo"/>
+        <w:jc w:val="center"/>
+        <w:rPr>
+          <w:rFonts w:ascii="Times New Roman" w:hAnsi="Times New Roman" w:cs="Times New Roman"/>
+        </w:rPr>
+      </w:pPr>
+      <w:proofErr w:type="spellStart"/>
+      <w:r>
+        <w:rPr>
+          <w:rFonts w:ascii="Times New Roman" w:hAnsi="Times New Roman" w:cs="Times New Roman"/>
+        </w:rPr>
+        <w:t>a</w:t>
+      </w:r>
+      <w:r>
+        <w:rPr>
+          <w:rFonts w:ascii="Times New Roman" w:hAnsi="Times New Roman" w:cs="Times New Roman"/>
+        </w:rPr>
+        <w:t>.</w:t>
+      </w:r>
+      <w:r>
+        <w:rPr>
+          <w:rFonts w:ascii="Times New Roman" w:hAnsi="Times New Roman" w:cs="Times New Roman"/>
+        </w:rPr>
+        <w:t>a</w:t>
+      </w:r>
+      <w:proofErr w:type="spellEnd"/>
+      <w:r>
+        <w:rPr>
+          <w:rFonts w:ascii="Times New Roman" w:hAnsi="Times New Roman" w:cs="Times New Roman"/>
+        </w:rPr>
+        <w:t xml:space="preserve"> 2019/20</w:t>
+      </w:r>
+    </w:p>
+    <w:p>
+      <w:pPr>
+        <w:rPr>
+          <w:rFonts w:ascii="Times New Roman" w:hAnsi="Times New Roman" w:cs="Times New Roman"/>
+        </w:rPr>
+      </w:pPr>
+    </w:p>
+    <w:p>
+      <w:pPr>
+        <w:rPr>
+          <w:rFonts w:ascii="Times New Roman" w:hAnsi="Times New Roman" w:cs="Times New Roman"/>
+        </w:rPr>
+      </w:pPr>
+    </w:p>
+    <w:p>
+      <w:pPr>
+        <w:pStyle w:val="Titolo"/>
+        <w:jc w:val="center"/>
+        <w:rPr>
+          <w:rStyle w:val="Enfasigrassetto"/>
+          <w:rFonts w:ascii="Times New Roman" w:hAnsi="Times New Roman" w:cs="Times New Roman"/>
+          <w:sz w:val="28"/>
+          <w:szCs w:val="28"/>
+        </w:rPr>
+      </w:pPr>
+      <w:r>
+        <w:rPr>
+          <w:rStyle w:val="Enfasigrassetto"/>
+          <w:rFonts w:ascii="Times New Roman" w:hAnsi="Times New Roman" w:cs="Times New Roman"/>
+          <w:sz w:val="28"/>
+          <w:szCs w:val="28"/>
+        </w:rPr>
+        <w:t>Ferraro Domenico</w:t>
+      </w:r>
+    </w:p>
+    <w:p>
+      <w:pPr>
+        <w:spacing w:after="0"/>
+        <w:jc w:val="center"/>
+        <w:rPr>
+          <w:rStyle w:val="Enfasidelicata"/>
+          <w:rFonts w:ascii="Times New Roman" w:hAnsi="Times New Roman" w:cs="Times New Roman"/>
+          <w:i w:val="0"/>
+          <w:iCs w:val="0"/>
           <w:sz w:val="24"/>
           <w:szCs w:val="24"/>
         </w:rPr>
       </w:pPr>
-      <w:proofErr w:type="spellStart"/>
-      <w:r>
-        <w:rPr>
-          <w:rFonts w:ascii="Times New Roman" w:hAnsi="Times New Roman" w:cs="Times New Roman"/>
+      <w:r>
+        <w:rPr>
+          <w:rStyle w:val="Enfasidelicata"/>
+          <w:rFonts w:ascii="Times New Roman" w:hAnsi="Times New Roman" w:cs="Times New Roman"/>
+          <w:i w:val="0"/>
+          <w:iCs w:val="0"/>
           <w:sz w:val="24"/>
           <w:szCs w:val="24"/>
         </w:rPr>
-        <w:t>a</w:t>
-      </w:r>
-      <w:r>
-        <w:rPr>
-          <w:rFonts w:ascii="Times New Roman" w:hAnsi="Times New Roman" w:cs="Times New Roman"/>
+        <w:t>Matricola 559813</w:t>
+      </w:r>
+    </w:p>
+    <w:p>
+      <w:pPr>
+        <w:spacing w:line="240" w:lineRule="auto"/>
+        <w:jc w:val="center"/>
+        <w:rPr>
+          <w:rStyle w:val="Enfasidelicata"/>
+          <w:rFonts w:ascii="Times New Roman" w:hAnsi="Times New Roman" w:cs="Times New Roman"/>
+          <w:i w:val="0"/>
+          <w:iCs w:val="0"/>
           <w:sz w:val="24"/>
           <w:szCs w:val="24"/>
         </w:rPr>
-        <w:t>.</w:t>
-      </w:r>
-      <w:r>
-        <w:rPr>
-          <w:rFonts w:ascii="Times New Roman" w:hAnsi="Times New Roman" w:cs="Times New Roman"/>
+      </w:pPr>
+      <w:r>
+        <w:rPr>
+          <w:rStyle w:val="Enfasidelicata"/>
+          <w:rFonts w:ascii="Times New Roman" w:hAnsi="Times New Roman" w:cs="Times New Roman"/>
+          <w:i w:val="0"/>
+          <w:iCs w:val="0"/>
           <w:sz w:val="24"/>
           <w:szCs w:val="24"/>
-        </w:rPr>
-        <w:t>a</w:t>
-      </w:r>
-      <w:proofErr w:type="spellEnd"/>
-      <w:r>
-        <w:rPr>
-          <w:rFonts w:ascii="Times New Roman" w:hAnsi="Times New Roman" w:cs="Times New Roman"/>
-          <w:sz w:val="24"/>
-          <w:szCs w:val="24"/>
-        </w:rPr>
-        <w:t xml:space="preserve"> 2019/20</w:t>
-      </w:r>
-    </w:p>
-    <w:p>
-      <w:pPr>
-        <w:jc w:val="center"/>
-        <w:rPr>
-          <w:rFonts w:ascii="Times New Roman" w:hAnsi="Times New Roman" w:cs="Times New Roman"/>
-          <w:sz w:val="24"/>
-          <w:szCs w:val="24"/>
-        </w:rPr>
-      </w:pPr>
-    </w:p>
-    <w:p>
-      <w:pPr>
-        <w:ind w:left="1134" w:right="1133"/>
-        <w:jc w:val="center"/>
-        <w:rPr>
-          <w:rFonts w:ascii="Times New Roman" w:hAnsi="Times New Roman" w:cs="Times New Roman"/>
-          <w:i/>
-          <w:iCs/>
-          <w:sz w:val="36"/>
-          <w:szCs w:val="36"/>
-        </w:rPr>
-      </w:pPr>
-      <w:r>
-        <w:rPr>
-          <w:rFonts w:ascii="Times New Roman" w:hAnsi="Times New Roman" w:cs="Times New Roman"/>
-          <w:i/>
-          <w:iCs/>
-          <w:sz w:val="32"/>
-          <w:szCs w:val="32"/>
-        </w:rPr>
-        <w:t xml:space="preserve">Simulazione di un sistema </w:t>
-      </w:r>
-      <w:proofErr w:type="spellStart"/>
-      <w:r>
-        <w:rPr>
-          <w:rFonts w:ascii="Times New Roman" w:hAnsi="Times New Roman" w:cs="Times New Roman"/>
-          <w:i/>
-          <w:iCs/>
-          <w:sz w:val="32"/>
-          <w:szCs w:val="32"/>
-        </w:rPr>
-        <w:t>multithreaded</w:t>
-      </w:r>
-      <w:proofErr w:type="spellEnd"/>
-      <w:r>
-        <w:rPr>
-          <w:rFonts w:ascii="Times New Roman" w:hAnsi="Times New Roman" w:cs="Times New Roman"/>
-          <w:i/>
-          <w:iCs/>
-          <w:sz w:val="32"/>
-          <w:szCs w:val="32"/>
-        </w:rPr>
-        <w:t xml:space="preserve"> e </w:t>
-      </w:r>
-      <w:proofErr w:type="spellStart"/>
-      <w:r>
-        <w:rPr>
-          <w:rFonts w:ascii="Times New Roman" w:hAnsi="Times New Roman" w:cs="Times New Roman"/>
-          <w:i/>
-          <w:iCs/>
-          <w:sz w:val="32"/>
-          <w:szCs w:val="32"/>
-        </w:rPr>
-        <w:t>multiprocesso</w:t>
-      </w:r>
-      <w:proofErr w:type="spellEnd"/>
-      <w:r>
-        <w:rPr>
-          <w:rFonts w:ascii="Times New Roman" w:hAnsi="Times New Roman" w:cs="Times New Roman"/>
-          <w:i/>
-          <w:iCs/>
-          <w:sz w:val="32"/>
-          <w:szCs w:val="32"/>
-        </w:rPr>
-        <w:t xml:space="preserve"> di un supermercato</w:t>
-      </w:r>
-    </w:p>
-    <w:p>
-      <w:pPr>
-        <w:ind w:left="1134" w:right="1133"/>
-        <w:jc w:val="center"/>
-        <w:rPr>
-          <w:rFonts w:ascii="Times New Roman" w:hAnsi="Times New Roman" w:cs="Times New Roman"/>
-          <w:sz w:val="24"/>
-          <w:szCs w:val="24"/>
-        </w:rPr>
-      </w:pPr>
-    </w:p>
-    <w:p>
-      <w:pPr>
-        <w:spacing w:before="240" w:after="0" w:line="360" w:lineRule="auto"/>
-        <w:jc w:val="center"/>
-        <w:rPr>
-          <w:rFonts w:ascii="Times New Roman" w:hAnsi="Times New Roman" w:cs="Times New Roman"/>
-          <w:sz w:val="36"/>
-          <w:szCs w:val="36"/>
-        </w:rPr>
-      </w:pPr>
-      <w:r>
-        <w:rPr>
-          <w:rFonts w:ascii="Times New Roman" w:hAnsi="Times New Roman" w:cs="Times New Roman"/>
-          <w:sz w:val="36"/>
-          <w:szCs w:val="36"/>
-        </w:rPr>
-        <w:t>Ferraro</w:t>
-      </w:r>
-      <w:r>
-        <w:rPr>
-          <w:rFonts w:ascii="Times New Roman" w:hAnsi="Times New Roman" w:cs="Times New Roman"/>
-          <w:b/>
-          <w:bCs/>
-          <w:sz w:val="36"/>
-          <w:szCs w:val="36"/>
-        </w:rPr>
-        <w:t xml:space="preserve"> </w:t>
-      </w:r>
-      <w:r>
-        <w:rPr>
-          <w:rFonts w:ascii="Times New Roman" w:hAnsi="Times New Roman" w:cs="Times New Roman"/>
-          <w:sz w:val="36"/>
-          <w:szCs w:val="36"/>
-        </w:rPr>
-        <w:t>Domenico</w:t>
-      </w:r>
-    </w:p>
-    <w:p>
-      <w:pPr>
-        <w:spacing w:after="0"/>
-        <w:jc w:val="center"/>
-        <w:rPr>
-          <w:rFonts w:ascii="Times New Roman" w:hAnsi="Times New Roman" w:cs="Times New Roman"/>
-          <w:i/>
-          <w:iCs/>
-          <w:sz w:val="28"/>
-          <w:szCs w:val="28"/>
-        </w:rPr>
-      </w:pPr>
-      <w:r>
-        <w:rPr>
-          <w:rFonts w:ascii="Times New Roman" w:hAnsi="Times New Roman" w:cs="Times New Roman"/>
-          <w:i/>
-          <w:iCs/>
-          <w:sz w:val="28"/>
-          <w:szCs w:val="28"/>
-        </w:rPr>
-        <w:t>Matricola 559813</w:t>
-      </w:r>
-    </w:p>
-    <w:p>
-      <w:pPr>
-        <w:spacing w:line="240" w:lineRule="auto"/>
-        <w:jc w:val="center"/>
-        <w:rPr>
-          <w:rFonts w:ascii="Times New Roman" w:hAnsi="Times New Roman" w:cs="Times New Roman"/>
-          <w:i/>
-          <w:iCs/>
-          <w:sz w:val="28"/>
-          <w:szCs w:val="28"/>
-        </w:rPr>
-      </w:pPr>
-      <w:r>
-        <w:rPr>
-          <w:rFonts w:ascii="Times New Roman" w:hAnsi="Times New Roman" w:cs="Times New Roman"/>
-          <w:i/>
-          <w:iCs/>
-          <w:sz w:val="28"/>
-          <w:szCs w:val="28"/>
         </w:rPr>
         <w:t>Corso B</w:t>
       </w:r>
@@ -272,7 +249,13 @@
     <w:sdt>
       <w:sdtPr>
         <w:rPr>
-          <w:rFonts w:cs="Times New Roman"/>
+          <w:rFonts w:ascii="Times New Roman" w:eastAsiaTheme="minorEastAsia" w:hAnsi="Times New Roman" w:cs="Times New Roman"/>
+          <w:b/>
+          <w:bCs/>
+          <w:caps/>
+          <w:color w:val="auto"/>
+          <w:sz w:val="22"/>
+          <w:szCs w:val="22"/>
         </w:rPr>
         <w:id w:val="-1424791148"/>
         <w:docPartObj>
@@ -282,11 +265,10 @@
       </w:sdtPr>
       <w:sdtEndPr>
         <w:rPr>
-          <w:rFonts w:eastAsiaTheme="minorEastAsia"/>
+          <w:rFonts w:eastAsiaTheme="minorHAnsi"/>
+          <w:b w:val="0"/>
+          <w:bCs w:val="0"/>
           <w:caps w:val="0"/>
-          <w:spacing w:val="0"/>
-          <w:sz w:val="22"/>
-          <w:szCs w:val="22"/>
         </w:rPr>
       </w:sdtEndPr>
       <w:sdtContent>
@@ -295,14 +277,14 @@
             <w:pStyle w:val="Titolosommario"/>
             <w:jc w:val="center"/>
             <w:rPr>
-              <w:rFonts w:cs="Times New Roman"/>
+              <w:rFonts w:ascii="Times New Roman" w:hAnsi="Times New Roman" w:cs="Times New Roman"/>
+              <w:color w:val="auto"/>
             </w:rPr>
           </w:pPr>
           <w:r>
             <w:rPr>
-              <w:rFonts w:cs="Times New Roman"/>
-              <w:sz w:val="32"/>
-              <w:szCs w:val="32"/>
+              <w:rFonts w:ascii="Times New Roman" w:hAnsi="Times New Roman" w:cs="Times New Roman"/>
+              <w:color w:val="auto"/>
             </w:rPr>
             <w:t>Sommario</w:t>
           </w:r>
@@ -311,9 +293,11 @@
           <w:pPr>
             <w:pStyle w:val="Sommario1"/>
             <w:tabs>
+              <w:tab w:val="left" w:pos="440"/>
               <w:tab w:val="right" w:leader="dot" w:pos="9628"/>
             </w:tabs>
             <w:rPr>
+              <w:rFonts w:eastAsiaTheme="minorEastAsia"/>
               <w:noProof/>
               <w:lang w:eastAsia="it-IT"/>
             </w:rPr>
@@ -336,14 +320,165 @@
             </w:rPr>
             <w:fldChar w:fldCharType="separate"/>
           </w:r>
-          <w:hyperlink w:anchor="_Toc47141929" w:history="1">
+          <w:bookmarkStart w:id="0" w:name="_GoBack"/>
+          <w:bookmarkEnd w:id="0"/>
+          <w:r>
+            <w:rPr>
+              <w:rStyle w:val="Collegamentoipertestuale"/>
+              <w:noProof/>
+            </w:rPr>
+            <w:fldChar w:fldCharType="begin"/>
+          </w:r>
+          <w:r>
+            <w:rPr>
+              <w:rStyle w:val="Collegamentoipertestuale"/>
+              <w:noProof/>
+            </w:rPr>
+            <w:instrText xml:space="preserve"> </w:instrText>
+          </w:r>
+          <w:r>
+            <w:rPr>
+              <w:noProof/>
+            </w:rPr>
+            <w:instrText>HYPERLINK \l "_Toc49090137"</w:instrText>
+          </w:r>
+          <w:r>
+            <w:rPr>
+              <w:rStyle w:val="Collegamentoipertestuale"/>
+              <w:noProof/>
+            </w:rPr>
+            <w:instrText xml:space="preserve"> </w:instrText>
+          </w:r>
+          <w:r>
+            <w:rPr>
+              <w:rStyle w:val="Collegamentoipertestuale"/>
+              <w:noProof/>
+            </w:rPr>
+          </w:r>
+          <w:r>
+            <w:rPr>
+              <w:rStyle w:val="Collegamentoipertestuale"/>
+              <w:noProof/>
+            </w:rPr>
+            <w:fldChar w:fldCharType="separate"/>
+          </w:r>
+          <w:r>
+            <w:rPr>
+              <w:rStyle w:val="Collegamentoipertestuale"/>
+              <w:rFonts w:ascii="Times New Roman" w:hAnsi="Times New Roman" w:cs="Times New Roman"/>
+              <w:noProof/>
+            </w:rPr>
+            <w:t>1</w:t>
+          </w:r>
+          <w:r>
+            <w:rPr>
+              <w:rFonts w:eastAsiaTheme="minorEastAsia"/>
+              <w:noProof/>
+              <w:lang w:eastAsia="it-IT"/>
+            </w:rPr>
+            <w:tab/>
+          </w:r>
+          <w:r>
+            <w:rPr>
+              <w:rStyle w:val="Collegamentoipertestuale"/>
+              <w:rFonts w:ascii="Times New Roman" w:hAnsi="Times New Roman" w:cs="Times New Roman"/>
+              <w:noProof/>
+            </w:rPr>
+            <w:t>Introduzione</w:t>
+          </w:r>
+          <w:r>
+            <w:rPr>
+              <w:noProof/>
+              <w:webHidden/>
+            </w:rPr>
+            <w:tab/>
+          </w:r>
+          <w:r>
+            <w:rPr>
+              <w:noProof/>
+              <w:webHidden/>
+            </w:rPr>
+            <w:fldChar w:fldCharType="begin"/>
+          </w:r>
+          <w:r>
+            <w:rPr>
+              <w:noProof/>
+              <w:webHidden/>
+            </w:rPr>
+            <w:instrText xml:space="preserve"> PAGEREF _Toc49090137 \h </w:instrText>
+          </w:r>
+          <w:r>
+            <w:rPr>
+              <w:noProof/>
+              <w:webHidden/>
+            </w:rPr>
+          </w:r>
+          <w:r>
+            <w:rPr>
+              <w:noProof/>
+              <w:webHidden/>
+            </w:rPr>
+            <w:fldChar w:fldCharType="separate"/>
+          </w:r>
+          <w:r>
+            <w:rPr>
+              <w:noProof/>
+              <w:webHidden/>
+            </w:rPr>
+            <w:t>1</w:t>
+          </w:r>
+          <w:r>
+            <w:rPr>
+              <w:noProof/>
+              <w:webHidden/>
+            </w:rPr>
+            <w:fldChar w:fldCharType="end"/>
+          </w:r>
+          <w:r>
+            <w:rPr>
+              <w:rStyle w:val="Collegamentoipertestuale"/>
+              <w:noProof/>
+            </w:rPr>
+            <w:fldChar w:fldCharType="end"/>
+          </w:r>
+        </w:p>
+        <w:p>
+          <w:pPr>
+            <w:pStyle w:val="Sommario1"/>
+            <w:tabs>
+              <w:tab w:val="left" w:pos="440"/>
+              <w:tab w:val="right" w:leader="dot" w:pos="9628"/>
+            </w:tabs>
+            <w:rPr>
+              <w:rFonts w:eastAsiaTheme="minorEastAsia"/>
+              <w:noProof/>
+              <w:lang w:eastAsia="it-IT"/>
+            </w:rPr>
+          </w:pPr>
+          <w:hyperlink w:anchor="_Toc49090138" w:history="1">
             <w:r>
               <w:rPr>
                 <w:rStyle w:val="Collegamentoipertestuale"/>
                 <w:rFonts w:ascii="Times New Roman" w:hAnsi="Times New Roman" w:cs="Times New Roman"/>
                 <w:noProof/>
               </w:rPr>
-              <w:t>Introduzione</w:t>
+              <w:t>2</w:t>
+            </w:r>
+            <w:r>
+              <w:rPr>
+                <w:rFonts w:eastAsiaTheme="minorEastAsia"/>
+                <w:noProof/>
+                <w:lang w:eastAsia="it-IT"/>
+              </w:rPr>
+              <w:tab/>
+            </w:r>
+            <w:r>
+              <w:rPr>
+                <w:rStyle w:val="Collegamentoipertestuale"/>
+                <w:rFonts w:ascii="Times New Roman" w:hAnsi="Times New Roman" w:cs="Times New Roman"/>
+                <w:noProof/>
+              </w:rPr>
+              <w:t>Supermercato</w:t>
             </w:r>
             <w:r>
               <w:rPr>
@@ -364,7 +499,7 @@
                 <w:noProof/>
                 <w:webHidden/>
               </w:rPr>
-              <w:instrText xml:space="preserve"> PAGEREF _Toc47141929 \h </w:instrText>
+              <w:instrText xml:space="preserve"> PAGEREF _Toc49090138 \h </w:instrText>
             </w:r>
             <w:r>
               <w:rPr>
@@ -397,6 +532,213 @@
         </w:p>
         <w:p>
           <w:pPr>
+            <w:pStyle w:val="Sommario2"/>
+            <w:tabs>
+              <w:tab w:val="right" w:leader="dot" w:pos="9628"/>
+            </w:tabs>
+            <w:rPr>
+              <w:noProof/>
+            </w:rPr>
+          </w:pPr>
+          <w:hyperlink w:anchor="_Toc49090139" w:history="1">
+            <w:r>
+              <w:rPr>
+                <w:rStyle w:val="Collegamentoipertestuale"/>
+                <w:rFonts w:ascii="Times New Roman" w:hAnsi="Times New Roman" w:cs="Times New Roman"/>
+                <w:noProof/>
+              </w:rPr>
+              <w:t>Algoritmo di cambio cassa</w:t>
+            </w:r>
+            <w:r>
+              <w:rPr>
+                <w:noProof/>
+                <w:webHidden/>
+              </w:rPr>
+              <w:tab/>
+            </w:r>
+            <w:r>
+              <w:rPr>
+                <w:noProof/>
+                <w:webHidden/>
+              </w:rPr>
+              <w:fldChar w:fldCharType="begin"/>
+            </w:r>
+            <w:r>
+              <w:rPr>
+                <w:noProof/>
+                <w:webHidden/>
+              </w:rPr>
+              <w:instrText xml:space="preserve"> PAGEREF _Toc49090139 \h </w:instrText>
+            </w:r>
+            <w:r>
+              <w:rPr>
+                <w:noProof/>
+                <w:webHidden/>
+              </w:rPr>
+            </w:r>
+            <w:r>
+              <w:rPr>
+                <w:noProof/>
+                <w:webHidden/>
+              </w:rPr>
+              <w:fldChar w:fldCharType="separate"/>
+            </w:r>
+            <w:r>
+              <w:rPr>
+                <w:noProof/>
+                <w:webHidden/>
+              </w:rPr>
+              <w:t>2</w:t>
+            </w:r>
+            <w:r>
+              <w:rPr>
+                <w:noProof/>
+                <w:webHidden/>
+              </w:rPr>
+              <w:fldChar w:fldCharType="end"/>
+            </w:r>
+          </w:hyperlink>
+        </w:p>
+        <w:p>
+          <w:pPr>
+            <w:pStyle w:val="Sommario2"/>
+            <w:tabs>
+              <w:tab w:val="right" w:leader="dot" w:pos="9628"/>
+            </w:tabs>
+            <w:rPr>
+              <w:noProof/>
+            </w:rPr>
+          </w:pPr>
+          <w:hyperlink w:anchor="_Toc49090140" w:history="1">
+            <w:r>
+              <w:rPr>
+                <w:rStyle w:val="Collegamentoipertestuale"/>
+                <w:rFonts w:ascii="Times New Roman" w:hAnsi="Times New Roman" w:cs="Times New Roman"/>
+                <w:noProof/>
+              </w:rPr>
+              <w:t>Clienti</w:t>
+            </w:r>
+            <w:r>
+              <w:rPr>
+                <w:noProof/>
+                <w:webHidden/>
+              </w:rPr>
+              <w:tab/>
+            </w:r>
+            <w:r>
+              <w:rPr>
+                <w:noProof/>
+                <w:webHidden/>
+              </w:rPr>
+              <w:fldChar w:fldCharType="begin"/>
+            </w:r>
+            <w:r>
+              <w:rPr>
+                <w:noProof/>
+                <w:webHidden/>
+              </w:rPr>
+              <w:instrText xml:space="preserve"> PAGEREF _Toc49090140 \h </w:instrText>
+            </w:r>
+            <w:r>
+              <w:rPr>
+                <w:noProof/>
+                <w:webHidden/>
+              </w:rPr>
+            </w:r>
+            <w:r>
+              <w:rPr>
+                <w:noProof/>
+                <w:webHidden/>
+              </w:rPr>
+              <w:fldChar w:fldCharType="separate"/>
+            </w:r>
+            <w:r>
+              <w:rPr>
+                <w:noProof/>
+                <w:webHidden/>
+              </w:rPr>
+              <w:t>2</w:t>
+            </w:r>
+            <w:r>
+              <w:rPr>
+                <w:noProof/>
+                <w:webHidden/>
+              </w:rPr>
+              <w:fldChar w:fldCharType="end"/>
+            </w:r>
+          </w:hyperlink>
+        </w:p>
+        <w:p>
+          <w:pPr>
+            <w:pStyle w:val="Sommario2"/>
+            <w:tabs>
+              <w:tab w:val="right" w:leader="dot" w:pos="9628"/>
+            </w:tabs>
+            <w:rPr>
+              <w:noProof/>
+            </w:rPr>
+          </w:pPr>
+          <w:hyperlink w:anchor="_Toc49090141" w:history="1">
+            <w:r>
+              <w:rPr>
+                <w:rStyle w:val="Collegamentoipertestuale"/>
+                <w:rFonts w:ascii="Times New Roman" w:hAnsi="Times New Roman" w:cs="Times New Roman"/>
+                <w:noProof/>
+              </w:rPr>
+              <w:t>Cassieri</w:t>
+            </w:r>
+            <w:r>
+              <w:rPr>
+                <w:noProof/>
+                <w:webHidden/>
+              </w:rPr>
+              <w:tab/>
+            </w:r>
+            <w:r>
+              <w:rPr>
+                <w:noProof/>
+                <w:webHidden/>
+              </w:rPr>
+              <w:fldChar w:fldCharType="begin"/>
+            </w:r>
+            <w:r>
+              <w:rPr>
+                <w:noProof/>
+                <w:webHidden/>
+              </w:rPr>
+              <w:instrText xml:space="preserve"> PAGEREF _Toc49090141 \h </w:instrText>
+            </w:r>
+            <w:r>
+              <w:rPr>
+                <w:noProof/>
+                <w:webHidden/>
+              </w:rPr>
+            </w:r>
+            <w:r>
+              <w:rPr>
+                <w:noProof/>
+                <w:webHidden/>
+              </w:rPr>
+              <w:fldChar w:fldCharType="separate"/>
+            </w:r>
+            <w:r>
+              <w:rPr>
+                <w:noProof/>
+                <w:webHidden/>
+              </w:rPr>
+              <w:t>2</w:t>
+            </w:r>
+            <w:r>
+              <w:rPr>
+                <w:noProof/>
+                <w:webHidden/>
+              </w:rPr>
+              <w:fldChar w:fldCharType="end"/>
+            </w:r>
+          </w:hyperlink>
+        </w:p>
+        <w:p>
+          <w:pPr>
             <w:rPr>
               <w:rFonts w:ascii="Times New Roman" w:hAnsi="Times New Roman" w:cs="Times New Roman"/>
             </w:rPr>
@@ -415,37 +757,1110 @@
     <w:p>
       <w:pPr>
         <w:pStyle w:val="Titolo1"/>
-        <w:rPr>
-          <w:rFonts w:cs="Times New Roman"/>
-        </w:rPr>
-      </w:pPr>
-      <w:bookmarkStart w:id="0" w:name="_Toc47141929"/>
-      <w:r>
-        <w:rPr>
-          <w:rFonts w:cs="Times New Roman"/>
-        </w:rPr>
-        <w:t>Introduz</w:t>
-      </w:r>
-      <w:bookmarkStart w:id="1" w:name="_GoBack"/>
+        <w:numPr>
+          <w:ilvl w:val="0"/>
+          <w:numId w:val="3"/>
+        </w:numPr>
+        <w:spacing w:after="240"/>
+        <w:rPr>
+          <w:rFonts w:ascii="Times New Roman" w:hAnsi="Times New Roman" w:cs="Times New Roman"/>
+        </w:rPr>
+      </w:pPr>
+      <w:bookmarkStart w:id="1" w:name="_Toc49090137"/>
+      <w:r>
+        <w:rPr>
+          <w:rFonts w:ascii="Times New Roman" w:hAnsi="Times New Roman" w:cs="Times New Roman"/>
+        </w:rPr>
+        <w:t>Introduzione</w:t>
+      </w:r>
       <w:bookmarkEnd w:id="1"/>
-      <w:r>
-        <w:rPr>
-          <w:rFonts w:cs="Times New Roman"/>
-        </w:rPr>
-        <w:t>ione</w:t>
-      </w:r>
-      <w:bookmarkEnd w:id="0"/>
     </w:p>
     <w:p>
       <w:pPr>
-        <w:ind w:right="-1"/>
-        <w:jc w:val="left"/>
-        <w:rPr>
-          <w:rFonts w:ascii="Times New Roman" w:hAnsi="Times New Roman" w:cs="Times New Roman"/>
-          <w:sz w:val="36"/>
-          <w:szCs w:val="36"/>
-        </w:rPr>
-      </w:pPr>
+        <w:rPr>
+          <w:rFonts w:ascii="Times New Roman" w:hAnsi="Times New Roman" w:cs="Times New Roman"/>
+        </w:rPr>
+      </w:pPr>
+      <w:r>
+        <w:rPr>
+          <w:rFonts w:ascii="Times New Roman" w:hAnsi="Times New Roman" w:cs="Times New Roman"/>
+        </w:rPr>
+        <w:t xml:space="preserve">La simulazione del supermercato è realizzata mediante un sistema </w:t>
+      </w:r>
+      <w:proofErr w:type="spellStart"/>
+      <w:r>
+        <w:rPr>
+          <w:rFonts w:ascii="Times New Roman" w:hAnsi="Times New Roman" w:cs="Times New Roman"/>
+        </w:rPr>
+        <w:t>multithreaded</w:t>
+      </w:r>
+      <w:proofErr w:type="spellEnd"/>
+      <w:r>
+        <w:rPr>
+          <w:rFonts w:ascii="Times New Roman" w:hAnsi="Times New Roman" w:cs="Times New Roman"/>
+        </w:rPr>
+        <w:t xml:space="preserve"> e </w:t>
+      </w:r>
+      <w:proofErr w:type="spellStart"/>
+      <w:r>
+        <w:rPr>
+          <w:rFonts w:ascii="Times New Roman" w:hAnsi="Times New Roman" w:cs="Times New Roman"/>
+        </w:rPr>
+        <w:t>multiprocesso</w:t>
+      </w:r>
+      <w:proofErr w:type="spellEnd"/>
+      <w:r>
+        <w:rPr>
+          <w:rFonts w:ascii="Times New Roman" w:hAnsi="Times New Roman" w:cs="Times New Roman"/>
+        </w:rPr>
+        <w:t xml:space="preserve">. </w:t>
+      </w:r>
+      <w:r>
+        <w:rPr>
+          <w:rFonts w:ascii="Times New Roman" w:hAnsi="Times New Roman" w:cs="Times New Roman"/>
+        </w:rPr>
+        <w:t xml:space="preserve">Le entità principali sono il direttore ed il supermercato e sono realizzate con due processi differenti. Il processo Direttore si occupa dell’apertura del supermercato e quindi lancia il processo Supermercato e la comunicazione tra i due processi avviene mediante </w:t>
+      </w:r>
+      <w:proofErr w:type="spellStart"/>
+      <w:r>
+        <w:rPr>
+          <w:rFonts w:ascii="Times New Roman" w:hAnsi="Times New Roman" w:cs="Times New Roman"/>
+        </w:rPr>
+        <w:t>socket</w:t>
+      </w:r>
+      <w:proofErr w:type="spellEnd"/>
+      <w:r>
+        <w:rPr>
+          <w:rFonts w:ascii="Times New Roman" w:hAnsi="Times New Roman" w:cs="Times New Roman"/>
+        </w:rPr>
+        <w:t xml:space="preserve"> AF_UNIX. Il processo Supermercato modella i cassieri e le loro code, i clienti e le loro uscite ed entrate a gruppi mediante più </w:t>
+      </w:r>
+      <w:proofErr w:type="spellStart"/>
+      <w:r>
+        <w:rPr>
+          <w:rFonts w:ascii="Times New Roman" w:hAnsi="Times New Roman" w:cs="Times New Roman"/>
+        </w:rPr>
+        <w:t>thread</w:t>
+      </w:r>
+      <w:proofErr w:type="spellEnd"/>
+      <w:r>
+        <w:rPr>
+          <w:rFonts w:ascii="Times New Roman" w:hAnsi="Times New Roman" w:cs="Times New Roman"/>
+        </w:rPr>
+        <w:t xml:space="preserve"> POSIX.</w:t>
+      </w:r>
+    </w:p>
+    <w:p>
+      <w:pPr>
+        <w:pStyle w:val="Titolo1"/>
+        <w:numPr>
+          <w:ilvl w:val="0"/>
+          <w:numId w:val="3"/>
+        </w:numPr>
+        <w:spacing w:after="240"/>
+        <w:rPr>
+          <w:rFonts w:ascii="Times New Roman" w:hAnsi="Times New Roman" w:cs="Times New Roman"/>
+        </w:rPr>
+      </w:pPr>
+      <w:bookmarkStart w:id="2" w:name="_Toc49090138"/>
+      <w:r>
+        <w:rPr>
+          <w:rFonts w:ascii="Times New Roman" w:hAnsi="Times New Roman" w:cs="Times New Roman"/>
+        </w:rPr>
+        <w:t>Supermercato</w:t>
+      </w:r>
+      <w:bookmarkEnd w:id="2"/>
+    </w:p>
+    <w:p>
+      <w:pPr>
+        <w:rPr>
+          <w:rFonts w:ascii="Times New Roman" w:hAnsi="Times New Roman" w:cs="Times New Roman"/>
+        </w:rPr>
+      </w:pPr>
+      <w:r>
+        <w:rPr>
+          <w:rFonts w:ascii="Times New Roman" w:hAnsi="Times New Roman" w:cs="Times New Roman"/>
+        </w:rPr>
+        <w:t>Come il nome lascia intendere, questo processo modella l’intero supermercato quindi tutti i clienti</w:t>
+      </w:r>
+      <w:r>
+        <w:rPr>
+          <w:rFonts w:ascii="Times New Roman" w:hAnsi="Times New Roman" w:cs="Times New Roman"/>
+        </w:rPr>
+        <w:t>,</w:t>
+      </w:r>
+      <w:r>
+        <w:rPr>
+          <w:rFonts w:ascii="Times New Roman" w:hAnsi="Times New Roman" w:cs="Times New Roman"/>
+        </w:rPr>
+        <w:t xml:space="preserve"> la gestione de</w:t>
+      </w:r>
+      <w:r>
+        <w:rPr>
+          <w:rFonts w:ascii="Times New Roman" w:hAnsi="Times New Roman" w:cs="Times New Roman"/>
+        </w:rPr>
+        <w:t>ll’</w:t>
+      </w:r>
+      <w:r>
+        <w:rPr>
+          <w:rFonts w:ascii="Times New Roman" w:hAnsi="Times New Roman" w:cs="Times New Roman"/>
+        </w:rPr>
+        <w:t>access</w:t>
+      </w:r>
+      <w:r>
+        <w:rPr>
+          <w:rFonts w:ascii="Times New Roman" w:hAnsi="Times New Roman" w:cs="Times New Roman"/>
+        </w:rPr>
+        <w:t>o</w:t>
+      </w:r>
+      <w:r>
+        <w:rPr>
+          <w:rFonts w:ascii="Times New Roman" w:hAnsi="Times New Roman" w:cs="Times New Roman"/>
+        </w:rPr>
+        <w:t xml:space="preserve"> </w:t>
+      </w:r>
+      <w:r>
+        <w:rPr>
+          <w:rFonts w:ascii="Times New Roman" w:hAnsi="Times New Roman" w:cs="Times New Roman"/>
+        </w:rPr>
+        <w:t>a</w:t>
+      </w:r>
+      <w:r>
+        <w:rPr>
+          <w:rFonts w:ascii="Times New Roman" w:hAnsi="Times New Roman" w:cs="Times New Roman"/>
+        </w:rPr>
+        <w:t xml:space="preserve"> gruppi</w:t>
+      </w:r>
+      <w:r>
+        <w:rPr>
+          <w:rFonts w:ascii="Times New Roman" w:hAnsi="Times New Roman" w:cs="Times New Roman"/>
+        </w:rPr>
+        <w:t>,</w:t>
+      </w:r>
+      <w:r>
+        <w:rPr>
+          <w:rFonts w:ascii="Times New Roman" w:hAnsi="Times New Roman" w:cs="Times New Roman"/>
+        </w:rPr>
+        <w:t xml:space="preserve"> tutti i cassieri e la gestione delle </w:t>
+      </w:r>
+      <w:r>
+        <w:rPr>
+          <w:rFonts w:ascii="Times New Roman" w:hAnsi="Times New Roman" w:cs="Times New Roman"/>
+        </w:rPr>
+        <w:t xml:space="preserve">loro </w:t>
+      </w:r>
+      <w:r>
+        <w:rPr>
+          <w:rFonts w:ascii="Times New Roman" w:hAnsi="Times New Roman" w:cs="Times New Roman"/>
+        </w:rPr>
+        <w:t xml:space="preserve">code. Lo fa mediante i seguenti </w:t>
+      </w:r>
+      <w:proofErr w:type="spellStart"/>
+      <w:r>
+        <w:rPr>
+          <w:rFonts w:ascii="Times New Roman" w:hAnsi="Times New Roman" w:cs="Times New Roman"/>
+        </w:rPr>
+        <w:t>thread</w:t>
+      </w:r>
+      <w:proofErr w:type="spellEnd"/>
+      <w:r>
+        <w:rPr>
+          <w:rFonts w:ascii="Times New Roman" w:hAnsi="Times New Roman" w:cs="Times New Roman"/>
+        </w:rPr>
+        <w:t xml:space="preserve"> POSIX: </w:t>
+      </w:r>
+      <w:proofErr w:type="spellStart"/>
+      <w:r>
+        <w:rPr>
+          <w:rFonts w:ascii="Times New Roman" w:hAnsi="Times New Roman" w:cs="Times New Roman"/>
+        </w:rPr>
+        <w:t>thread</w:t>
+      </w:r>
+      <w:proofErr w:type="spellEnd"/>
+      <w:r>
+        <w:rPr>
+          <w:rFonts w:ascii="Times New Roman" w:hAnsi="Times New Roman" w:cs="Times New Roman"/>
+        </w:rPr>
+        <w:t xml:space="preserve"> principale,</w:t>
+      </w:r>
+      <w:r>
+        <w:rPr>
+          <w:rFonts w:ascii="Times New Roman" w:hAnsi="Times New Roman" w:cs="Times New Roman"/>
+        </w:rPr>
+        <w:t xml:space="preserve"> </w:t>
+      </w:r>
+      <w:proofErr w:type="spellStart"/>
+      <w:r>
+        <w:rPr>
+          <w:rFonts w:ascii="Times New Roman" w:hAnsi="Times New Roman" w:cs="Times New Roman"/>
+        </w:rPr>
+        <w:t>thread</w:t>
+      </w:r>
+      <w:proofErr w:type="spellEnd"/>
+      <w:r>
+        <w:rPr>
+          <w:rFonts w:ascii="Times New Roman" w:hAnsi="Times New Roman" w:cs="Times New Roman"/>
+        </w:rPr>
+        <w:t xml:space="preserve"> gestore dei segnali</w:t>
+      </w:r>
+      <w:r>
+        <w:rPr>
+          <w:rFonts w:ascii="Times New Roman" w:hAnsi="Times New Roman" w:cs="Times New Roman"/>
+        </w:rPr>
+        <w:t>,</w:t>
+      </w:r>
+      <w:r>
+        <w:rPr>
+          <w:rFonts w:ascii="Times New Roman" w:hAnsi="Times New Roman" w:cs="Times New Roman"/>
+        </w:rPr>
+        <w:t xml:space="preserve"> </w:t>
+      </w:r>
+      <w:r>
+        <w:rPr>
+          <w:rFonts w:ascii="Times New Roman" w:hAnsi="Times New Roman" w:cs="Times New Roman"/>
+        </w:rPr>
+        <w:t>due</w:t>
+      </w:r>
+      <w:r>
+        <w:rPr>
+          <w:rFonts w:ascii="Times New Roman" w:hAnsi="Times New Roman" w:cs="Times New Roman"/>
+        </w:rPr>
+        <w:t xml:space="preserve"> </w:t>
+      </w:r>
+      <w:proofErr w:type="spellStart"/>
+      <w:r>
+        <w:rPr>
+          <w:rFonts w:ascii="Times New Roman" w:hAnsi="Times New Roman" w:cs="Times New Roman"/>
+        </w:rPr>
+        <w:t>thread</w:t>
+      </w:r>
+      <w:proofErr w:type="spellEnd"/>
+      <w:r>
+        <w:rPr>
+          <w:rFonts w:ascii="Times New Roman" w:hAnsi="Times New Roman" w:cs="Times New Roman"/>
+        </w:rPr>
+        <w:t xml:space="preserve"> per ogni cassiere</w:t>
+      </w:r>
+      <w:r>
+        <w:rPr>
+          <w:rFonts w:ascii="Times New Roman" w:hAnsi="Times New Roman" w:cs="Times New Roman"/>
+        </w:rPr>
+        <w:t xml:space="preserve"> e</w:t>
+      </w:r>
+      <w:r>
+        <w:rPr>
+          <w:rFonts w:ascii="Times New Roman" w:hAnsi="Times New Roman" w:cs="Times New Roman"/>
+        </w:rPr>
+        <w:t xml:space="preserve"> un pool di </w:t>
+      </w:r>
+      <w:proofErr w:type="spellStart"/>
+      <w:r>
+        <w:rPr>
+          <w:rFonts w:ascii="Times New Roman" w:hAnsi="Times New Roman" w:cs="Times New Roman"/>
+        </w:rPr>
+        <w:t>thread</w:t>
+      </w:r>
+      <w:proofErr w:type="spellEnd"/>
+      <w:r>
+        <w:rPr>
+          <w:rFonts w:ascii="Times New Roman" w:hAnsi="Times New Roman" w:cs="Times New Roman"/>
+        </w:rPr>
+        <w:t xml:space="preserve"> grande quanto il massimo numero di clienti che può entrare nel supermercato</w:t>
+      </w:r>
+      <w:r>
+        <w:rPr>
+          <w:rFonts w:ascii="Times New Roman" w:hAnsi="Times New Roman" w:cs="Times New Roman"/>
+        </w:rPr>
+        <w:t>.</w:t>
+      </w:r>
+    </w:p>
+    <w:p>
+      <w:pPr>
+        <w:rPr>
+          <w:rFonts w:ascii="Times New Roman" w:hAnsi="Times New Roman" w:cs="Times New Roman"/>
+        </w:rPr>
+      </w:pPr>
+      <w:r>
+        <w:rPr>
+          <w:rFonts w:ascii="Times New Roman" w:hAnsi="Times New Roman" w:cs="Times New Roman"/>
+        </w:rPr>
+        <w:t xml:space="preserve">Il </w:t>
+      </w:r>
+      <w:proofErr w:type="spellStart"/>
+      <w:r>
+        <w:rPr>
+          <w:rFonts w:ascii="Times New Roman" w:hAnsi="Times New Roman" w:cs="Times New Roman"/>
+        </w:rPr>
+        <w:t>thread</w:t>
+      </w:r>
+      <w:proofErr w:type="spellEnd"/>
+      <w:r>
+        <w:rPr>
+          <w:rFonts w:ascii="Times New Roman" w:hAnsi="Times New Roman" w:cs="Times New Roman"/>
+        </w:rPr>
+        <w:t xml:space="preserve"> principale </w:t>
+      </w:r>
+      <w:r>
+        <w:rPr>
+          <w:rFonts w:ascii="Times New Roman" w:hAnsi="Times New Roman" w:cs="Times New Roman"/>
+        </w:rPr>
+        <w:t xml:space="preserve">mediante multiplexing </w:t>
+      </w:r>
+      <w:r>
+        <w:rPr>
+          <w:rFonts w:ascii="Times New Roman" w:hAnsi="Times New Roman" w:cs="Times New Roman"/>
+        </w:rPr>
+        <w:t>si occupa d</w:t>
+      </w:r>
+      <w:r>
+        <w:rPr>
+          <w:rFonts w:ascii="Times New Roman" w:hAnsi="Times New Roman" w:cs="Times New Roman"/>
+        </w:rPr>
+        <w:t xml:space="preserve">ella gestione delle richieste </w:t>
+      </w:r>
+      <w:r>
+        <w:rPr>
+          <w:rFonts w:ascii="Times New Roman" w:hAnsi="Times New Roman" w:cs="Times New Roman"/>
+        </w:rPr>
+        <w:t>via</w:t>
+      </w:r>
+      <w:r>
+        <w:rPr>
+          <w:rFonts w:ascii="Times New Roman" w:hAnsi="Times New Roman" w:cs="Times New Roman"/>
+        </w:rPr>
+        <w:t xml:space="preserve"> </w:t>
+      </w:r>
+      <w:proofErr w:type="spellStart"/>
+      <w:r>
+        <w:rPr>
+          <w:rFonts w:ascii="Times New Roman" w:hAnsi="Times New Roman" w:cs="Times New Roman"/>
+        </w:rPr>
+        <w:t>socket</w:t>
+      </w:r>
+      <w:proofErr w:type="spellEnd"/>
+      <w:r>
+        <w:rPr>
+          <w:rFonts w:ascii="Times New Roman" w:hAnsi="Times New Roman" w:cs="Times New Roman"/>
+        </w:rPr>
+        <w:t xml:space="preserve"> AF_UNI</w:t>
+      </w:r>
+      <w:r>
+        <w:rPr>
+          <w:rFonts w:ascii="Times New Roman" w:hAnsi="Times New Roman" w:cs="Times New Roman"/>
+        </w:rPr>
+        <w:t>X</w:t>
+      </w:r>
+      <w:r>
+        <w:rPr>
+          <w:rFonts w:ascii="Times New Roman" w:hAnsi="Times New Roman" w:cs="Times New Roman"/>
+        </w:rPr>
+        <w:t xml:space="preserve"> da parte del processo</w:t>
+      </w:r>
+      <w:r>
+        <w:rPr>
+          <w:rFonts w:ascii="Times New Roman" w:hAnsi="Times New Roman" w:cs="Times New Roman"/>
+        </w:rPr>
+        <w:t xml:space="preserve"> Direttore </w:t>
+      </w:r>
+      <w:r>
+        <w:rPr>
+          <w:rFonts w:ascii="Times New Roman" w:hAnsi="Times New Roman" w:cs="Times New Roman"/>
+        </w:rPr>
+        <w:t xml:space="preserve">e della comunicazione via pipe con il </w:t>
+      </w:r>
+      <w:proofErr w:type="spellStart"/>
+      <w:r>
+        <w:rPr>
+          <w:rFonts w:ascii="Times New Roman" w:hAnsi="Times New Roman" w:cs="Times New Roman"/>
+        </w:rPr>
+        <w:t>thread</w:t>
+      </w:r>
+      <w:proofErr w:type="spellEnd"/>
+      <w:r>
+        <w:rPr>
+          <w:rFonts w:ascii="Times New Roman" w:hAnsi="Times New Roman" w:cs="Times New Roman"/>
+        </w:rPr>
+        <w:t xml:space="preserve"> </w:t>
+      </w:r>
+      <w:proofErr w:type="spellStart"/>
+      <w:r>
+        <w:rPr>
+          <w:rFonts w:ascii="Times New Roman" w:hAnsi="Times New Roman" w:cs="Times New Roman"/>
+        </w:rPr>
+        <w:t>signal</w:t>
+      </w:r>
+      <w:proofErr w:type="spellEnd"/>
+      <w:r>
+        <w:rPr>
+          <w:rFonts w:ascii="Times New Roman" w:hAnsi="Times New Roman" w:cs="Times New Roman"/>
+        </w:rPr>
+        <w:t xml:space="preserve"> </w:t>
+      </w:r>
+      <w:proofErr w:type="spellStart"/>
+      <w:r>
+        <w:rPr>
+          <w:rFonts w:ascii="Times New Roman" w:hAnsi="Times New Roman" w:cs="Times New Roman"/>
+        </w:rPr>
+        <w:t>handler</w:t>
+      </w:r>
+      <w:proofErr w:type="spellEnd"/>
+      <w:r>
+        <w:rPr>
+          <w:rFonts w:ascii="Times New Roman" w:hAnsi="Times New Roman" w:cs="Times New Roman"/>
+        </w:rPr>
+        <w:t xml:space="preserve">. Il </w:t>
+      </w:r>
+      <w:proofErr w:type="spellStart"/>
+      <w:r>
+        <w:rPr>
+          <w:rFonts w:ascii="Times New Roman" w:hAnsi="Times New Roman" w:cs="Times New Roman"/>
+        </w:rPr>
+        <w:t>thread</w:t>
+      </w:r>
+      <w:proofErr w:type="spellEnd"/>
+      <w:r>
+        <w:rPr>
+          <w:rFonts w:ascii="Times New Roman" w:hAnsi="Times New Roman" w:cs="Times New Roman"/>
+        </w:rPr>
+        <w:t xml:space="preserve"> </w:t>
+      </w:r>
+      <w:proofErr w:type="spellStart"/>
+      <w:r>
+        <w:rPr>
+          <w:rFonts w:ascii="Times New Roman" w:hAnsi="Times New Roman" w:cs="Times New Roman"/>
+        </w:rPr>
+        <w:t>signal</w:t>
+      </w:r>
+      <w:proofErr w:type="spellEnd"/>
+      <w:r>
+        <w:rPr>
+          <w:rFonts w:ascii="Times New Roman" w:hAnsi="Times New Roman" w:cs="Times New Roman"/>
+        </w:rPr>
+        <w:t xml:space="preserve"> </w:t>
+      </w:r>
+      <w:proofErr w:type="spellStart"/>
+      <w:r>
+        <w:rPr>
+          <w:rFonts w:ascii="Times New Roman" w:hAnsi="Times New Roman" w:cs="Times New Roman"/>
+        </w:rPr>
+        <w:t>handler</w:t>
+      </w:r>
+      <w:proofErr w:type="spellEnd"/>
+      <w:r>
+        <w:rPr>
+          <w:rFonts w:ascii="Times New Roman" w:hAnsi="Times New Roman" w:cs="Times New Roman"/>
+        </w:rPr>
+        <w:t xml:space="preserve"> cattura il segnale ricevuto dal processo Direttore e lo rimanda via pipe al </w:t>
+      </w:r>
+      <w:proofErr w:type="spellStart"/>
+      <w:r>
+        <w:rPr>
+          <w:rFonts w:ascii="Times New Roman" w:hAnsi="Times New Roman" w:cs="Times New Roman"/>
+        </w:rPr>
+        <w:t>thread</w:t>
+      </w:r>
+      <w:proofErr w:type="spellEnd"/>
+      <w:r>
+        <w:rPr>
+          <w:rFonts w:ascii="Times New Roman" w:hAnsi="Times New Roman" w:cs="Times New Roman"/>
+        </w:rPr>
+        <w:t xml:space="preserve"> principale il quale </w:t>
+      </w:r>
+      <w:r>
+        <w:rPr>
+          <w:rFonts w:ascii="Times New Roman" w:hAnsi="Times New Roman" w:cs="Times New Roman"/>
+        </w:rPr>
+        <w:t xml:space="preserve">lo </w:t>
+      </w:r>
+      <w:r>
+        <w:rPr>
+          <w:rFonts w:ascii="Times New Roman" w:hAnsi="Times New Roman" w:cs="Times New Roman"/>
+        </w:rPr>
+        <w:t>traduce nel</w:t>
+      </w:r>
+      <w:r>
+        <w:rPr>
+          <w:rFonts w:ascii="Times New Roman" w:hAnsi="Times New Roman" w:cs="Times New Roman"/>
+        </w:rPr>
+        <w:t xml:space="preserve"> relativo</w:t>
+      </w:r>
+      <w:r>
+        <w:rPr>
+          <w:rFonts w:ascii="Times New Roman" w:hAnsi="Times New Roman" w:cs="Times New Roman"/>
+        </w:rPr>
+        <w:t xml:space="preserve"> </w:t>
+      </w:r>
+      <w:r>
+        <w:rPr>
+          <w:rFonts w:ascii="Times New Roman" w:hAnsi="Times New Roman" w:cs="Times New Roman"/>
+        </w:rPr>
+        <w:t xml:space="preserve">stato </w:t>
+      </w:r>
+      <w:r>
+        <w:rPr>
+          <w:rFonts w:ascii="Times New Roman" w:hAnsi="Times New Roman" w:cs="Times New Roman"/>
+        </w:rPr>
+        <w:t xml:space="preserve">di chiusura </w:t>
+      </w:r>
+      <w:r>
+        <w:rPr>
+          <w:rFonts w:ascii="Times New Roman" w:hAnsi="Times New Roman" w:cs="Times New Roman"/>
+        </w:rPr>
+        <w:t>del supermercat</w:t>
+      </w:r>
+      <w:r>
+        <w:rPr>
+          <w:rFonts w:ascii="Times New Roman" w:hAnsi="Times New Roman" w:cs="Times New Roman"/>
+        </w:rPr>
+        <w:t>o</w:t>
+      </w:r>
+      <w:r>
+        <w:rPr>
+          <w:rFonts w:ascii="Times New Roman" w:hAnsi="Times New Roman" w:cs="Times New Roman"/>
+        </w:rPr>
+        <w:t xml:space="preserve">. Il </w:t>
+      </w:r>
+      <w:proofErr w:type="spellStart"/>
+      <w:r>
+        <w:rPr>
+          <w:rFonts w:ascii="Times New Roman" w:hAnsi="Times New Roman" w:cs="Times New Roman"/>
+        </w:rPr>
+        <w:t>thread</w:t>
+      </w:r>
+      <w:proofErr w:type="spellEnd"/>
+      <w:r>
+        <w:rPr>
+          <w:rFonts w:ascii="Times New Roman" w:hAnsi="Times New Roman" w:cs="Times New Roman"/>
+        </w:rPr>
+        <w:t xml:space="preserve"> principale riceve </w:t>
+      </w:r>
+      <w:r>
+        <w:rPr>
+          <w:rFonts w:ascii="Times New Roman" w:hAnsi="Times New Roman" w:cs="Times New Roman"/>
+        </w:rPr>
+        <w:t xml:space="preserve">tramite </w:t>
+      </w:r>
+      <w:proofErr w:type="spellStart"/>
+      <w:r>
+        <w:rPr>
+          <w:rFonts w:ascii="Times New Roman" w:hAnsi="Times New Roman" w:cs="Times New Roman"/>
+        </w:rPr>
+        <w:t>socket</w:t>
+      </w:r>
+      <w:proofErr w:type="spellEnd"/>
+      <w:r>
+        <w:rPr>
+          <w:rFonts w:ascii="Times New Roman" w:hAnsi="Times New Roman" w:cs="Times New Roman"/>
+        </w:rPr>
+        <w:t xml:space="preserve"> </w:t>
+      </w:r>
+      <w:r>
+        <w:rPr>
+          <w:rFonts w:ascii="Times New Roman" w:hAnsi="Times New Roman" w:cs="Times New Roman"/>
+        </w:rPr>
+        <w:t xml:space="preserve">dal direttore </w:t>
+      </w:r>
+      <w:r>
+        <w:rPr>
+          <w:rFonts w:ascii="Times New Roman" w:hAnsi="Times New Roman" w:cs="Times New Roman"/>
+        </w:rPr>
+        <w:t xml:space="preserve">le richieste di apertura o chiusura di una cassa e se è concesso o meno ad un determinato cliente di uscire dal </w:t>
+      </w:r>
+      <w:r>
+        <w:rPr>
+          <w:rFonts w:ascii="Times New Roman" w:hAnsi="Times New Roman" w:cs="Times New Roman"/>
+        </w:rPr>
+        <w:lastRenderedPageBreak/>
+        <w:t xml:space="preserve">supermercato. </w:t>
+      </w:r>
+      <w:r>
+        <w:rPr>
+          <w:rFonts w:ascii="Times New Roman" w:hAnsi="Times New Roman" w:cs="Times New Roman"/>
+        </w:rPr>
+        <w:t xml:space="preserve">In tali circostanze, il </w:t>
+      </w:r>
+      <w:proofErr w:type="spellStart"/>
+      <w:r>
+        <w:rPr>
+          <w:rFonts w:ascii="Times New Roman" w:hAnsi="Times New Roman" w:cs="Times New Roman"/>
+        </w:rPr>
+        <w:t>thread</w:t>
+      </w:r>
+      <w:proofErr w:type="spellEnd"/>
+      <w:r>
+        <w:rPr>
+          <w:rFonts w:ascii="Times New Roman" w:hAnsi="Times New Roman" w:cs="Times New Roman"/>
+        </w:rPr>
+        <w:t xml:space="preserve"> principale traduce in maniera concreta le volontà espresse dal direttore, quindi comunica al </w:t>
+      </w:r>
+      <w:proofErr w:type="spellStart"/>
+      <w:r>
+        <w:rPr>
+          <w:rFonts w:ascii="Times New Roman" w:hAnsi="Times New Roman" w:cs="Times New Roman"/>
+        </w:rPr>
+        <w:t>thread</w:t>
+      </w:r>
+      <w:proofErr w:type="spellEnd"/>
+      <w:r>
+        <w:rPr>
+          <w:rFonts w:ascii="Times New Roman" w:hAnsi="Times New Roman" w:cs="Times New Roman"/>
+        </w:rPr>
+        <w:t xml:space="preserve"> cassiere di </w:t>
+      </w:r>
+      <w:r>
+        <w:rPr>
+          <w:rFonts w:ascii="Times New Roman" w:hAnsi="Times New Roman" w:cs="Times New Roman"/>
+        </w:rPr>
+        <w:t>apr</w:t>
+      </w:r>
+      <w:r>
+        <w:rPr>
+          <w:rFonts w:ascii="Times New Roman" w:hAnsi="Times New Roman" w:cs="Times New Roman"/>
+        </w:rPr>
+        <w:t>ir</w:t>
+      </w:r>
+      <w:r>
+        <w:rPr>
+          <w:rFonts w:ascii="Times New Roman" w:hAnsi="Times New Roman" w:cs="Times New Roman"/>
+        </w:rPr>
+        <w:t>e/chiud</w:t>
+      </w:r>
+      <w:r>
+        <w:rPr>
+          <w:rFonts w:ascii="Times New Roman" w:hAnsi="Times New Roman" w:cs="Times New Roman"/>
+        </w:rPr>
+        <w:t>er</w:t>
+      </w:r>
+      <w:r>
+        <w:rPr>
+          <w:rFonts w:ascii="Times New Roman" w:hAnsi="Times New Roman" w:cs="Times New Roman"/>
+        </w:rPr>
+        <w:t>e</w:t>
+      </w:r>
+      <w:r>
+        <w:rPr>
+          <w:rFonts w:ascii="Times New Roman" w:hAnsi="Times New Roman" w:cs="Times New Roman"/>
+        </w:rPr>
+        <w:t xml:space="preserve"> la cassa e comunica al relativo </w:t>
+      </w:r>
+      <w:proofErr w:type="spellStart"/>
+      <w:r>
+        <w:rPr>
+          <w:rFonts w:ascii="Times New Roman" w:hAnsi="Times New Roman" w:cs="Times New Roman"/>
+        </w:rPr>
+        <w:t>thread</w:t>
+      </w:r>
+      <w:proofErr w:type="spellEnd"/>
+      <w:r>
+        <w:rPr>
+          <w:rFonts w:ascii="Times New Roman" w:hAnsi="Times New Roman" w:cs="Times New Roman"/>
+        </w:rPr>
+        <w:t xml:space="preserve"> cliente che gli è concesso uscire o meno.</w:t>
+      </w:r>
+    </w:p>
+    <w:p>
+      <w:pPr>
+        <w:rPr>
+          <w:rFonts w:ascii="Times New Roman" w:hAnsi="Times New Roman" w:cs="Times New Roman"/>
+        </w:rPr>
+      </w:pPr>
+      <w:r>
+        <w:rPr>
+          <w:rFonts w:ascii="Times New Roman" w:hAnsi="Times New Roman" w:cs="Times New Roman"/>
+        </w:rPr>
+        <w:t xml:space="preserve">Ogni </w:t>
+      </w:r>
+      <w:proofErr w:type="spellStart"/>
+      <w:r>
+        <w:rPr>
+          <w:rFonts w:ascii="Times New Roman" w:hAnsi="Times New Roman" w:cs="Times New Roman"/>
+        </w:rPr>
+        <w:t>thread</w:t>
+      </w:r>
+      <w:proofErr w:type="spellEnd"/>
+      <w:r>
+        <w:rPr>
+          <w:rFonts w:ascii="Times New Roman" w:hAnsi="Times New Roman" w:cs="Times New Roman"/>
+        </w:rPr>
+        <w:t xml:space="preserve"> è in grado di riconoscere da solo se il supermercato </w:t>
+      </w:r>
+      <w:r>
+        <w:rPr>
+          <w:rFonts w:ascii="Times New Roman" w:hAnsi="Times New Roman" w:cs="Times New Roman"/>
+        </w:rPr>
+        <w:t>st</w:t>
+      </w:r>
+      <w:r>
+        <w:rPr>
+          <w:rFonts w:ascii="Times New Roman" w:hAnsi="Times New Roman" w:cs="Times New Roman"/>
+        </w:rPr>
+        <w:t>a</w:t>
+      </w:r>
+      <w:r>
+        <w:rPr>
+          <w:rFonts w:ascii="Times New Roman" w:hAnsi="Times New Roman" w:cs="Times New Roman"/>
+        </w:rPr>
+        <w:t xml:space="preserve"> chiudendo</w:t>
+      </w:r>
+      <w:r>
+        <w:rPr>
+          <w:rFonts w:ascii="Times New Roman" w:hAnsi="Times New Roman" w:cs="Times New Roman"/>
+        </w:rPr>
+        <w:t xml:space="preserve"> </w:t>
+      </w:r>
+      <w:r>
+        <w:rPr>
+          <w:rFonts w:ascii="Times New Roman" w:hAnsi="Times New Roman" w:cs="Times New Roman"/>
+        </w:rPr>
+        <w:t xml:space="preserve">o meno </w:t>
+      </w:r>
+      <w:r>
+        <w:rPr>
+          <w:rFonts w:ascii="Times New Roman" w:hAnsi="Times New Roman" w:cs="Times New Roman"/>
+        </w:rPr>
+        <w:t>e svolge autonomamente la sua terminazione.</w:t>
+      </w:r>
+      <w:r>
+        <w:rPr>
+          <w:rFonts w:ascii="Times New Roman" w:hAnsi="Times New Roman" w:cs="Times New Roman"/>
+        </w:rPr>
+        <w:t xml:space="preserve"> Il </w:t>
+      </w:r>
+      <w:proofErr w:type="spellStart"/>
+      <w:r>
+        <w:rPr>
+          <w:rFonts w:ascii="Times New Roman" w:hAnsi="Times New Roman" w:cs="Times New Roman"/>
+        </w:rPr>
+        <w:t>thread</w:t>
+      </w:r>
+      <w:proofErr w:type="spellEnd"/>
+      <w:r>
+        <w:rPr>
+          <w:rFonts w:ascii="Times New Roman" w:hAnsi="Times New Roman" w:cs="Times New Roman"/>
+        </w:rPr>
+        <w:t xml:space="preserve"> principale, quindi, si occupa solo </w:t>
+      </w:r>
+      <w:r>
+        <w:rPr>
+          <w:rFonts w:ascii="Times New Roman" w:hAnsi="Times New Roman" w:cs="Times New Roman"/>
+        </w:rPr>
+        <w:t>di cambiare lo stato del supermercato in base al segnale ricevuto dal processo Direttore</w:t>
+      </w:r>
+      <w:r>
+        <w:rPr>
+          <w:rFonts w:ascii="Times New Roman" w:hAnsi="Times New Roman" w:cs="Times New Roman"/>
+        </w:rPr>
+        <w:t xml:space="preserve"> e </w:t>
+      </w:r>
+      <w:r>
+        <w:rPr>
+          <w:rFonts w:ascii="Times New Roman" w:hAnsi="Times New Roman" w:cs="Times New Roman"/>
+        </w:rPr>
+        <w:t xml:space="preserve">di </w:t>
+      </w:r>
+      <w:r>
+        <w:rPr>
+          <w:rFonts w:ascii="Times New Roman" w:hAnsi="Times New Roman" w:cs="Times New Roman"/>
+        </w:rPr>
+        <w:t>sveglia</w:t>
+      </w:r>
+      <w:r>
+        <w:rPr>
+          <w:rFonts w:ascii="Times New Roman" w:hAnsi="Times New Roman" w:cs="Times New Roman"/>
+        </w:rPr>
+        <w:t>re eventual</w:t>
+      </w:r>
+      <w:r>
+        <w:rPr>
+          <w:rFonts w:ascii="Times New Roman" w:hAnsi="Times New Roman" w:cs="Times New Roman"/>
+        </w:rPr>
+        <w:t xml:space="preserve">i </w:t>
+      </w:r>
+      <w:proofErr w:type="spellStart"/>
+      <w:r>
+        <w:rPr>
+          <w:rFonts w:ascii="Times New Roman" w:hAnsi="Times New Roman" w:cs="Times New Roman"/>
+        </w:rPr>
+        <w:t>thread</w:t>
+      </w:r>
+      <w:proofErr w:type="spellEnd"/>
+      <w:r>
+        <w:rPr>
+          <w:rFonts w:ascii="Times New Roman" w:hAnsi="Times New Roman" w:cs="Times New Roman"/>
+        </w:rPr>
+        <w:t xml:space="preserve"> dormienti su</w:t>
+      </w:r>
+      <w:r>
+        <w:rPr>
+          <w:rFonts w:ascii="Times New Roman" w:hAnsi="Times New Roman" w:cs="Times New Roman"/>
+        </w:rPr>
+        <w:t xml:space="preserve"> </w:t>
+      </w:r>
+      <w:proofErr w:type="spellStart"/>
+      <w:r>
+        <w:rPr>
+          <w:rFonts w:ascii="Times New Roman" w:hAnsi="Times New Roman" w:cs="Times New Roman"/>
+        </w:rPr>
+        <w:t>condition</w:t>
+      </w:r>
+      <w:proofErr w:type="spellEnd"/>
+      <w:r>
+        <w:rPr>
+          <w:rFonts w:ascii="Times New Roman" w:hAnsi="Times New Roman" w:cs="Times New Roman"/>
+        </w:rPr>
+        <w:t xml:space="preserve"> </w:t>
+      </w:r>
+      <w:proofErr w:type="spellStart"/>
+      <w:r>
+        <w:rPr>
+          <w:rFonts w:ascii="Times New Roman" w:hAnsi="Times New Roman" w:cs="Times New Roman"/>
+        </w:rPr>
+        <w:t>variables</w:t>
+      </w:r>
+      <w:proofErr w:type="spellEnd"/>
+      <w:r>
+        <w:rPr>
+          <w:rFonts w:ascii="Times New Roman" w:hAnsi="Times New Roman" w:cs="Times New Roman"/>
+        </w:rPr>
+        <w:t>.</w:t>
+      </w:r>
+    </w:p>
+    <w:p>
+      <w:pPr>
+        <w:pStyle w:val="Titolo2"/>
+        <w:rPr>
+          <w:rFonts w:ascii="Times New Roman" w:hAnsi="Times New Roman" w:cs="Times New Roman"/>
+        </w:rPr>
+      </w:pPr>
+      <w:bookmarkStart w:id="3" w:name="_Toc49090139"/>
+      <w:r>
+        <w:rPr>
+          <w:rFonts w:ascii="Times New Roman" w:hAnsi="Times New Roman" w:cs="Times New Roman"/>
+        </w:rPr>
+        <w:t>A</w:t>
+      </w:r>
+      <w:r>
+        <w:rPr>
+          <w:rFonts w:ascii="Times New Roman" w:hAnsi="Times New Roman" w:cs="Times New Roman"/>
+        </w:rPr>
+        <w:t>lgoritmo di cambio cassa</w:t>
+      </w:r>
+      <w:bookmarkEnd w:id="3"/>
+    </w:p>
+    <w:p>
+      <w:pPr>
+        <w:rPr>
+          <w:rFonts w:ascii="Times New Roman" w:hAnsi="Times New Roman" w:cs="Times New Roman"/>
+        </w:rPr>
+      </w:pPr>
+      <w:r>
+        <w:rPr>
+          <w:rFonts w:ascii="Times New Roman" w:hAnsi="Times New Roman" w:cs="Times New Roman"/>
+        </w:rPr>
+        <w:t xml:space="preserve">Quando una cassa è aperta, i </w:t>
+      </w:r>
+      <w:proofErr w:type="spellStart"/>
+      <w:r>
+        <w:rPr>
+          <w:rFonts w:ascii="Times New Roman" w:hAnsi="Times New Roman" w:cs="Times New Roman"/>
+        </w:rPr>
+        <w:t>thread</w:t>
+      </w:r>
+      <w:proofErr w:type="spellEnd"/>
+      <w:r>
+        <w:rPr>
+          <w:rFonts w:ascii="Times New Roman" w:hAnsi="Times New Roman" w:cs="Times New Roman"/>
+        </w:rPr>
+        <w:t xml:space="preserve"> clienti si mettono in coda e attendono di essere serviti.</w:t>
+      </w:r>
+      <w:r>
+        <w:rPr>
+          <w:rFonts w:ascii="Times New Roman" w:hAnsi="Times New Roman" w:cs="Times New Roman"/>
+        </w:rPr>
+        <w:t xml:space="preserve"> </w:t>
+      </w:r>
+      <w:r>
+        <w:rPr>
+          <w:rFonts w:ascii="Times New Roman" w:hAnsi="Times New Roman" w:cs="Times New Roman"/>
+        </w:rPr>
+        <w:t>Ogni cliente, quando è in coda</w:t>
+      </w:r>
+      <w:r>
+        <w:rPr>
+          <w:rFonts w:ascii="Times New Roman" w:hAnsi="Times New Roman" w:cs="Times New Roman"/>
+        </w:rPr>
+        <w:t>,</w:t>
+      </w:r>
+      <w:r>
+        <w:rPr>
+          <w:rFonts w:ascii="Times New Roman" w:hAnsi="Times New Roman" w:cs="Times New Roman"/>
+        </w:rPr>
+        <w:t xml:space="preserve"> si chiede in maniera periodica se la cassa in cui si trova è la più conveniente o meno e quale delle altre casse è la migliore in quel determinato istante.</w:t>
+      </w:r>
+      <w:r>
+        <w:rPr>
+          <w:rFonts w:ascii="Times New Roman" w:hAnsi="Times New Roman" w:cs="Times New Roman"/>
+        </w:rPr>
+        <w:t xml:space="preserve"> </w:t>
+      </w:r>
+      <w:r>
+        <w:rPr>
+          <w:rFonts w:ascii="Times New Roman" w:hAnsi="Times New Roman" w:cs="Times New Roman"/>
+        </w:rPr>
+        <w:t>Ad ogni cassa è associata una coda e per via del tempo di servizio di un cassiere, ogni coda potrebbe essere più lenta delle altre. Inoltre, anche il numero di clienti in coda e quanti prodotti ogni cliente possiede influisce su quanto una coda sia più o meno veloce.</w:t>
+      </w:r>
+    </w:p>
+    <w:p>
+      <w:pPr>
+        <w:pStyle w:val="Titolo2"/>
+        <w:rPr>
+          <w:rFonts w:ascii="Times New Roman" w:hAnsi="Times New Roman" w:cs="Times New Roman"/>
+        </w:rPr>
+      </w:pPr>
+      <w:bookmarkStart w:id="4" w:name="_Toc49090140"/>
+      <w:r>
+        <w:rPr>
+          <w:rFonts w:ascii="Times New Roman" w:hAnsi="Times New Roman" w:cs="Times New Roman"/>
+        </w:rPr>
+        <w:t>Clienti</w:t>
+      </w:r>
+      <w:bookmarkEnd w:id="4"/>
+    </w:p>
+    <w:p>
+      <w:pPr>
+        <w:rPr>
+          <w:rFonts w:ascii="Times New Roman" w:hAnsi="Times New Roman" w:cs="Times New Roman"/>
+        </w:rPr>
+      </w:pPr>
+      <w:r>
+        <w:rPr>
+          <w:rFonts w:ascii="Times New Roman" w:hAnsi="Times New Roman" w:cs="Times New Roman"/>
+        </w:rPr>
+        <w:t>Mentre un cliente è in coda</w:t>
+      </w:r>
+      <w:r>
+        <w:rPr>
+          <w:rFonts w:ascii="Times New Roman" w:hAnsi="Times New Roman" w:cs="Times New Roman"/>
+        </w:rPr>
+        <w:t>, diversi eventi possono avvenire: la cassa viene chiusa, il supermercato viene chiuso</w:t>
+      </w:r>
+      <w:r>
+        <w:rPr>
+          <w:rFonts w:ascii="Times New Roman" w:hAnsi="Times New Roman" w:cs="Times New Roman"/>
+        </w:rPr>
+        <w:t>. Inoltre</w:t>
+      </w:r>
+      <w:r>
+        <w:rPr>
+          <w:rFonts w:ascii="Times New Roman" w:hAnsi="Times New Roman" w:cs="Times New Roman"/>
+        </w:rPr>
+        <w:t>, il cliente vuole valutare se è più conveniente accodarsi in un’altra cassa aperta (</w:t>
+      </w:r>
+      <w:r>
+        <w:rPr>
+          <w:rFonts w:ascii="Times New Roman" w:hAnsi="Times New Roman" w:cs="Times New Roman"/>
+          <w:i/>
+          <w:iCs/>
+        </w:rPr>
+        <w:t>algoritmo di cambio cassa</w:t>
+      </w:r>
+      <w:r>
+        <w:rPr>
+          <w:rFonts w:ascii="Times New Roman" w:hAnsi="Times New Roman" w:cs="Times New Roman"/>
+        </w:rPr>
+        <w:t>). Per gestire queste situazioni, un cliente in coda non rimane totalmente dormiente aspettando di essere servito, ma si risveglia in maniera periodica. In questo modo è in grado di reagire in maniera opportuna ai suddetti eventi.</w:t>
+      </w:r>
+    </w:p>
+    <w:p>
+      <w:pPr>
+        <w:pStyle w:val="Titolo2"/>
+        <w:rPr>
+          <w:rFonts w:ascii="Times New Roman" w:hAnsi="Times New Roman" w:cs="Times New Roman"/>
+        </w:rPr>
+      </w:pPr>
+      <w:bookmarkStart w:id="5" w:name="_Toc49090141"/>
+      <w:r>
+        <w:rPr>
+          <w:rFonts w:ascii="Times New Roman" w:hAnsi="Times New Roman" w:cs="Times New Roman"/>
+        </w:rPr>
+        <w:t>Cassier</w:t>
+      </w:r>
+      <w:r>
+        <w:rPr>
+          <w:rFonts w:ascii="Times New Roman" w:hAnsi="Times New Roman" w:cs="Times New Roman"/>
+        </w:rPr>
+        <w:t>i</w:t>
+      </w:r>
+      <w:bookmarkEnd w:id="5"/>
+    </w:p>
+    <w:p>
+      <w:pPr>
+        <w:rPr>
+          <w:rFonts w:ascii="Times New Roman" w:hAnsi="Times New Roman" w:cs="Times New Roman"/>
+        </w:rPr>
+      </w:pPr>
+      <w:r>
+        <w:rPr>
+          <w:rFonts w:ascii="Times New Roman" w:hAnsi="Times New Roman" w:cs="Times New Roman"/>
+        </w:rPr>
+        <w:t xml:space="preserve">Ogni cassiere è implementato con due </w:t>
+      </w:r>
+      <w:proofErr w:type="spellStart"/>
+      <w:r>
+        <w:rPr>
+          <w:rFonts w:ascii="Times New Roman" w:hAnsi="Times New Roman" w:cs="Times New Roman"/>
+        </w:rPr>
+        <w:t>thread</w:t>
+      </w:r>
+      <w:proofErr w:type="spellEnd"/>
+      <w:r>
+        <w:rPr>
+          <w:rFonts w:ascii="Times New Roman" w:hAnsi="Times New Roman" w:cs="Times New Roman"/>
+        </w:rPr>
+        <w:t xml:space="preserve">: il </w:t>
+      </w:r>
+      <w:proofErr w:type="spellStart"/>
+      <w:r>
+        <w:rPr>
+          <w:rFonts w:ascii="Times New Roman" w:hAnsi="Times New Roman" w:cs="Times New Roman"/>
+        </w:rPr>
+        <w:t>thread</w:t>
+      </w:r>
+      <w:proofErr w:type="spellEnd"/>
+      <w:r>
+        <w:rPr>
+          <w:rFonts w:ascii="Times New Roman" w:hAnsi="Times New Roman" w:cs="Times New Roman"/>
+        </w:rPr>
+        <w:t xml:space="preserve"> cassiere che svolge il ciclo di vita del cassiere ed il </w:t>
+      </w:r>
+      <w:proofErr w:type="spellStart"/>
+      <w:r>
+        <w:rPr>
+          <w:rFonts w:ascii="Times New Roman" w:hAnsi="Times New Roman" w:cs="Times New Roman"/>
+        </w:rPr>
+        <w:t>thread</w:t>
+      </w:r>
+      <w:proofErr w:type="spellEnd"/>
+      <w:r>
+        <w:rPr>
+          <w:rFonts w:ascii="Times New Roman" w:hAnsi="Times New Roman" w:cs="Times New Roman"/>
+        </w:rPr>
+        <w:t xml:space="preserve"> notificatore che, quando la cassa è aperta, comunica via </w:t>
+      </w:r>
+      <w:proofErr w:type="spellStart"/>
+      <w:r>
+        <w:rPr>
+          <w:rFonts w:ascii="Times New Roman" w:hAnsi="Times New Roman" w:cs="Times New Roman"/>
+        </w:rPr>
+        <w:t>socket</w:t>
+      </w:r>
+      <w:proofErr w:type="spellEnd"/>
+      <w:r>
+        <w:rPr>
+          <w:rFonts w:ascii="Times New Roman" w:hAnsi="Times New Roman" w:cs="Times New Roman"/>
+        </w:rPr>
+        <w:t xml:space="preserve"> AF_UNIX al direttore ad intervalli regolari il numero di clienti in coda.</w:t>
+      </w:r>
     </w:p>
     <w:sectPr>
       <w:pgSz w:w="11906" w:h="16838"/>
@@ -457,12 +1872,498 @@
 </w:document>
 </file>
 
+<file path=word/numbering.xml><?xml version="1.0" encoding="utf-8"?>
+<w:numbering xmlns:wpc="http://schemas.microsoft.com/office/word/2010/wordprocessingCanvas" xmlns:cx="http://schemas.microsoft.com/office/drawing/2014/chartex" xmlns:cx1="http://schemas.microsoft.com/office/drawing/2015/9/8/chartex" xmlns:cx2="http://schemas.microsoft.com/office/drawing/2015/10/21/chartex" xmlns:cx3="http://schemas.microsoft.com/office/drawing/2016/5/9/chartex" xmlns:cx4="http://schemas.microsoft.com/office/drawing/2016/5/10/chartex" xmlns:cx5="http://schemas.microsoft.com/office/drawing/2016/5/11/chartex" xmlns:cx6="http://schemas.microsoft.com/office/drawing/2016/5/12/chartex" xmlns:cx7="http://schemas.microsoft.com/office/drawing/2016/5/13/chartex" xmlns:cx8="http://schemas.microsoft.com/office/drawing/2016/5/14/chartex" xmlns:mc="http://schemas.openxmlformats.org/markup-compatibility/2006" xmlns:aink="http://schemas.microsoft.com/office/drawing/2016/ink" xmlns:am3d="http://schemas.microsoft.com/office/drawing/2017/model3d" xmlns:o="urn:schemas-microsoft-com:office:office" xmlns:r="http://schemas.openxmlformats.org/officeDocument/2006/relationships" xmlns:m="http://schemas.openxmlformats.org/officeDocument/2006/math" xmlns:v="urn:schemas-microsoft-com:vml" xmlns:wp14="http://schemas.microsoft.com/office/word/2010/wordprocessingDrawing" xmlns:wp="http://schemas.openxmlformats.org/drawingml/2006/wordprocessingDrawing" xmlns:w10="urn:schemas-microsoft-com:office:word" xmlns:w="http://schemas.openxmlformats.org/wordprocessingml/2006/main" xmlns:w14="http://schemas.microsoft.com/office/word/2010/wordml" xmlns:w15="http://schemas.microsoft.com/office/word/2012/wordml" xmlns:w16cid="http://schemas.microsoft.com/office/word/2016/wordml/cid" xmlns:w16se="http://schemas.microsoft.com/office/word/2015/wordml/symex" xmlns:wpg="http://schemas.microsoft.com/office/word/2010/wordprocessingGroup" xmlns:wpi="http://schemas.microsoft.com/office/word/2010/wordprocessingInk" xmlns:wne="http://schemas.microsoft.com/office/word/2006/wordml" xmlns:wps="http://schemas.microsoft.com/office/word/2010/wordprocessingShape" mc:Ignorable="w14 w15 w16se w16cid wp14">
+  <w:abstractNum w:abstractNumId="0" w15:restartNumberingAfterBreak="0">
+    <w:nsid w:val="0391004C"/>
+    <w:multiLevelType w:val="hybridMultilevel"/>
+    <w:tmpl w:val="21E0E562"/>
+    <w:lvl w:ilvl="0" w:tplc="0410000F">
+      <w:start w:val="1"/>
+      <w:numFmt w:val="decimal"/>
+      <w:lvlText w:val="%1."/>
+      <w:lvlJc w:val="left"/>
+      <w:pPr>
+        <w:ind w:left="360" w:hanging="360"/>
+      </w:pPr>
+    </w:lvl>
+    <w:lvl w:ilvl="1" w:tplc="04100019" w:tentative="1">
+      <w:start w:val="1"/>
+      <w:numFmt w:val="lowerLetter"/>
+      <w:lvlText w:val="%2."/>
+      <w:lvlJc w:val="left"/>
+      <w:pPr>
+        <w:ind w:left="1080" w:hanging="360"/>
+      </w:pPr>
+    </w:lvl>
+    <w:lvl w:ilvl="2" w:tplc="0410001B" w:tentative="1">
+      <w:start w:val="1"/>
+      <w:numFmt w:val="lowerRoman"/>
+      <w:lvlText w:val="%3."/>
+      <w:lvlJc w:val="right"/>
+      <w:pPr>
+        <w:ind w:left="1800" w:hanging="180"/>
+      </w:pPr>
+    </w:lvl>
+    <w:lvl w:ilvl="3" w:tplc="0410000F" w:tentative="1">
+      <w:start w:val="1"/>
+      <w:numFmt w:val="decimal"/>
+      <w:lvlText w:val="%4."/>
+      <w:lvlJc w:val="left"/>
+      <w:pPr>
+        <w:ind w:left="2520" w:hanging="360"/>
+      </w:pPr>
+    </w:lvl>
+    <w:lvl w:ilvl="4" w:tplc="04100019" w:tentative="1">
+      <w:start w:val="1"/>
+      <w:numFmt w:val="lowerLetter"/>
+      <w:lvlText w:val="%5."/>
+      <w:lvlJc w:val="left"/>
+      <w:pPr>
+        <w:ind w:left="3240" w:hanging="360"/>
+      </w:pPr>
+    </w:lvl>
+    <w:lvl w:ilvl="5" w:tplc="0410001B" w:tentative="1">
+      <w:start w:val="1"/>
+      <w:numFmt w:val="lowerRoman"/>
+      <w:lvlText w:val="%6."/>
+      <w:lvlJc w:val="right"/>
+      <w:pPr>
+        <w:ind w:left="3960" w:hanging="180"/>
+      </w:pPr>
+    </w:lvl>
+    <w:lvl w:ilvl="6" w:tplc="0410000F" w:tentative="1">
+      <w:start w:val="1"/>
+      <w:numFmt w:val="decimal"/>
+      <w:lvlText w:val="%7."/>
+      <w:lvlJc w:val="left"/>
+      <w:pPr>
+        <w:ind w:left="4680" w:hanging="360"/>
+      </w:pPr>
+    </w:lvl>
+    <w:lvl w:ilvl="7" w:tplc="04100019" w:tentative="1">
+      <w:start w:val="1"/>
+      <w:numFmt w:val="lowerLetter"/>
+      <w:lvlText w:val="%8."/>
+      <w:lvlJc w:val="left"/>
+      <w:pPr>
+        <w:ind w:left="5400" w:hanging="360"/>
+      </w:pPr>
+    </w:lvl>
+    <w:lvl w:ilvl="8" w:tplc="0410001B" w:tentative="1">
+      <w:start w:val="1"/>
+      <w:numFmt w:val="lowerRoman"/>
+      <w:lvlText w:val="%9."/>
+      <w:lvlJc w:val="right"/>
+      <w:pPr>
+        <w:ind w:left="6120" w:hanging="180"/>
+      </w:pPr>
+    </w:lvl>
+  </w:abstractNum>
+  <w:abstractNum w:abstractNumId="1" w15:restartNumberingAfterBreak="0">
+    <w:nsid w:val="22FA073D"/>
+    <w:multiLevelType w:val="hybridMultilevel"/>
+    <w:tmpl w:val="2E5A8484"/>
+    <w:lvl w:ilvl="0" w:tplc="65946F98">
+      <w:start w:val="1"/>
+      <w:numFmt w:val="decimal"/>
+      <w:lvlText w:val="%1"/>
+      <w:lvlJc w:val="left"/>
+      <w:pPr>
+        <w:ind w:left="360" w:hanging="360"/>
+      </w:pPr>
+      <w:rPr>
+        <w:rFonts w:ascii="Times New Roman" w:hAnsi="Times New Roman" w:cs="Times New Roman" w:hint="default"/>
+      </w:rPr>
+    </w:lvl>
+    <w:lvl w:ilvl="1" w:tplc="04100019" w:tentative="1">
+      <w:start w:val="1"/>
+      <w:numFmt w:val="lowerLetter"/>
+      <w:lvlText w:val="%2."/>
+      <w:lvlJc w:val="left"/>
+      <w:pPr>
+        <w:ind w:left="1440" w:hanging="360"/>
+      </w:pPr>
+    </w:lvl>
+    <w:lvl w:ilvl="2" w:tplc="0410001B" w:tentative="1">
+      <w:start w:val="1"/>
+      <w:numFmt w:val="lowerRoman"/>
+      <w:lvlText w:val="%3."/>
+      <w:lvlJc w:val="right"/>
+      <w:pPr>
+        <w:ind w:left="2160" w:hanging="180"/>
+      </w:pPr>
+    </w:lvl>
+    <w:lvl w:ilvl="3" w:tplc="0410000F" w:tentative="1">
+      <w:start w:val="1"/>
+      <w:numFmt w:val="decimal"/>
+      <w:lvlText w:val="%4."/>
+      <w:lvlJc w:val="left"/>
+      <w:pPr>
+        <w:ind w:left="2880" w:hanging="360"/>
+      </w:pPr>
+    </w:lvl>
+    <w:lvl w:ilvl="4" w:tplc="04100019" w:tentative="1">
+      <w:start w:val="1"/>
+      <w:numFmt w:val="lowerLetter"/>
+      <w:lvlText w:val="%5."/>
+      <w:lvlJc w:val="left"/>
+      <w:pPr>
+        <w:ind w:left="3600" w:hanging="360"/>
+      </w:pPr>
+    </w:lvl>
+    <w:lvl w:ilvl="5" w:tplc="0410001B" w:tentative="1">
+      <w:start w:val="1"/>
+      <w:numFmt w:val="lowerRoman"/>
+      <w:lvlText w:val="%6."/>
+      <w:lvlJc w:val="right"/>
+      <w:pPr>
+        <w:ind w:left="4320" w:hanging="180"/>
+      </w:pPr>
+    </w:lvl>
+    <w:lvl w:ilvl="6" w:tplc="0410000F" w:tentative="1">
+      <w:start w:val="1"/>
+      <w:numFmt w:val="decimal"/>
+      <w:lvlText w:val="%7."/>
+      <w:lvlJc w:val="left"/>
+      <w:pPr>
+        <w:ind w:left="5040" w:hanging="360"/>
+      </w:pPr>
+    </w:lvl>
+    <w:lvl w:ilvl="7" w:tplc="04100019" w:tentative="1">
+      <w:start w:val="1"/>
+      <w:numFmt w:val="lowerLetter"/>
+      <w:lvlText w:val="%8."/>
+      <w:lvlJc w:val="left"/>
+      <w:pPr>
+        <w:ind w:left="5760" w:hanging="360"/>
+      </w:pPr>
+    </w:lvl>
+    <w:lvl w:ilvl="8" w:tplc="0410001B" w:tentative="1">
+      <w:start w:val="1"/>
+      <w:numFmt w:val="lowerRoman"/>
+      <w:lvlText w:val="%9."/>
+      <w:lvlJc w:val="right"/>
+      <w:pPr>
+        <w:ind w:left="6480" w:hanging="180"/>
+      </w:pPr>
+    </w:lvl>
+  </w:abstractNum>
+  <w:abstractNum w:abstractNumId="2" w15:restartNumberingAfterBreak="0">
+    <w:nsid w:val="348D4E35"/>
+    <w:multiLevelType w:val="hybridMultilevel"/>
+    <w:tmpl w:val="14322F64"/>
+    <w:lvl w:ilvl="0" w:tplc="9A40028A">
+      <w:start w:val="1"/>
+      <w:numFmt w:val="decimal"/>
+      <w:lvlText w:val="%1"/>
+      <w:lvlJc w:val="left"/>
+      <w:pPr>
+        <w:ind w:left="360" w:hanging="360"/>
+      </w:pPr>
+      <w:rPr>
+        <w:rFonts w:hint="default"/>
+      </w:rPr>
+    </w:lvl>
+    <w:lvl w:ilvl="1" w:tplc="04100019" w:tentative="1">
+      <w:start w:val="1"/>
+      <w:numFmt w:val="lowerLetter"/>
+      <w:lvlText w:val="%2."/>
+      <w:lvlJc w:val="left"/>
+      <w:pPr>
+        <w:ind w:left="1440" w:hanging="360"/>
+      </w:pPr>
+    </w:lvl>
+    <w:lvl w:ilvl="2" w:tplc="0410001B" w:tentative="1">
+      <w:start w:val="1"/>
+      <w:numFmt w:val="lowerRoman"/>
+      <w:lvlText w:val="%3."/>
+      <w:lvlJc w:val="right"/>
+      <w:pPr>
+        <w:ind w:left="2160" w:hanging="180"/>
+      </w:pPr>
+    </w:lvl>
+    <w:lvl w:ilvl="3" w:tplc="0410000F" w:tentative="1">
+      <w:start w:val="1"/>
+      <w:numFmt w:val="decimal"/>
+      <w:lvlText w:val="%4."/>
+      <w:lvlJc w:val="left"/>
+      <w:pPr>
+        <w:ind w:left="2880" w:hanging="360"/>
+      </w:pPr>
+    </w:lvl>
+    <w:lvl w:ilvl="4" w:tplc="04100019" w:tentative="1">
+      <w:start w:val="1"/>
+      <w:numFmt w:val="lowerLetter"/>
+      <w:lvlText w:val="%5."/>
+      <w:lvlJc w:val="left"/>
+      <w:pPr>
+        <w:ind w:left="3600" w:hanging="360"/>
+      </w:pPr>
+    </w:lvl>
+    <w:lvl w:ilvl="5" w:tplc="0410001B" w:tentative="1">
+      <w:start w:val="1"/>
+      <w:numFmt w:val="lowerRoman"/>
+      <w:lvlText w:val="%6."/>
+      <w:lvlJc w:val="right"/>
+      <w:pPr>
+        <w:ind w:left="4320" w:hanging="180"/>
+      </w:pPr>
+    </w:lvl>
+    <w:lvl w:ilvl="6" w:tplc="0410000F" w:tentative="1">
+      <w:start w:val="1"/>
+      <w:numFmt w:val="decimal"/>
+      <w:lvlText w:val="%7."/>
+      <w:lvlJc w:val="left"/>
+      <w:pPr>
+        <w:ind w:left="5040" w:hanging="360"/>
+      </w:pPr>
+    </w:lvl>
+    <w:lvl w:ilvl="7" w:tplc="04100019" w:tentative="1">
+      <w:start w:val="1"/>
+      <w:numFmt w:val="lowerLetter"/>
+      <w:lvlText w:val="%8."/>
+      <w:lvlJc w:val="left"/>
+      <w:pPr>
+        <w:ind w:left="5760" w:hanging="360"/>
+      </w:pPr>
+    </w:lvl>
+    <w:lvl w:ilvl="8" w:tplc="0410001B" w:tentative="1">
+      <w:start w:val="1"/>
+      <w:numFmt w:val="lowerRoman"/>
+      <w:lvlText w:val="%9."/>
+      <w:lvlJc w:val="right"/>
+      <w:pPr>
+        <w:ind w:left="6480" w:hanging="180"/>
+      </w:pPr>
+    </w:lvl>
+  </w:abstractNum>
+  <w:abstractNum w:abstractNumId="3" w15:restartNumberingAfterBreak="0">
+    <w:nsid w:val="6E201C43"/>
+    <w:multiLevelType w:val="hybridMultilevel"/>
+    <w:tmpl w:val="FD0E8B16"/>
+    <w:lvl w:ilvl="0" w:tplc="04100001">
+      <w:start w:val="1"/>
+      <w:numFmt w:val="bullet"/>
+      <w:lvlText w:val=""/>
+      <w:lvlJc w:val="left"/>
+      <w:pPr>
+        <w:ind w:left="720" w:hanging="360"/>
+      </w:pPr>
+      <w:rPr>
+        <w:rFonts w:ascii="Symbol" w:hAnsi="Symbol" w:hint="default"/>
+      </w:rPr>
+    </w:lvl>
+    <w:lvl w:ilvl="1" w:tplc="04100003" w:tentative="1">
+      <w:start w:val="1"/>
+      <w:numFmt w:val="bullet"/>
+      <w:lvlText w:val="o"/>
+      <w:lvlJc w:val="left"/>
+      <w:pPr>
+        <w:ind w:left="1440" w:hanging="360"/>
+      </w:pPr>
+      <w:rPr>
+        <w:rFonts w:ascii="Courier New" w:hAnsi="Courier New" w:cs="Courier New" w:hint="default"/>
+      </w:rPr>
+    </w:lvl>
+    <w:lvl w:ilvl="2" w:tplc="04100005" w:tentative="1">
+      <w:start w:val="1"/>
+      <w:numFmt w:val="bullet"/>
+      <w:lvlText w:val=""/>
+      <w:lvlJc w:val="left"/>
+      <w:pPr>
+        <w:ind w:left="2160" w:hanging="360"/>
+      </w:pPr>
+      <w:rPr>
+        <w:rFonts w:ascii="Wingdings" w:hAnsi="Wingdings" w:hint="default"/>
+      </w:rPr>
+    </w:lvl>
+    <w:lvl w:ilvl="3" w:tplc="04100001" w:tentative="1">
+      <w:start w:val="1"/>
+      <w:numFmt w:val="bullet"/>
+      <w:lvlText w:val=""/>
+      <w:lvlJc w:val="left"/>
+      <w:pPr>
+        <w:ind w:left="2880" w:hanging="360"/>
+      </w:pPr>
+      <w:rPr>
+        <w:rFonts w:ascii="Symbol" w:hAnsi="Symbol" w:hint="default"/>
+      </w:rPr>
+    </w:lvl>
+    <w:lvl w:ilvl="4" w:tplc="04100003" w:tentative="1">
+      <w:start w:val="1"/>
+      <w:numFmt w:val="bullet"/>
+      <w:lvlText w:val="o"/>
+      <w:lvlJc w:val="left"/>
+      <w:pPr>
+        <w:ind w:left="3600" w:hanging="360"/>
+      </w:pPr>
+      <w:rPr>
+        <w:rFonts w:ascii="Courier New" w:hAnsi="Courier New" w:cs="Courier New" w:hint="default"/>
+      </w:rPr>
+    </w:lvl>
+    <w:lvl w:ilvl="5" w:tplc="04100005" w:tentative="1">
+      <w:start w:val="1"/>
+      <w:numFmt w:val="bullet"/>
+      <w:lvlText w:val=""/>
+      <w:lvlJc w:val="left"/>
+      <w:pPr>
+        <w:ind w:left="4320" w:hanging="360"/>
+      </w:pPr>
+      <w:rPr>
+        <w:rFonts w:ascii="Wingdings" w:hAnsi="Wingdings" w:hint="default"/>
+      </w:rPr>
+    </w:lvl>
+    <w:lvl w:ilvl="6" w:tplc="04100001" w:tentative="1">
+      <w:start w:val="1"/>
+      <w:numFmt w:val="bullet"/>
+      <w:lvlText w:val=""/>
+      <w:lvlJc w:val="left"/>
+      <w:pPr>
+        <w:ind w:left="5040" w:hanging="360"/>
+      </w:pPr>
+      <w:rPr>
+        <w:rFonts w:ascii="Symbol" w:hAnsi="Symbol" w:hint="default"/>
+      </w:rPr>
+    </w:lvl>
+    <w:lvl w:ilvl="7" w:tplc="04100003" w:tentative="1">
+      <w:start w:val="1"/>
+      <w:numFmt w:val="bullet"/>
+      <w:lvlText w:val="o"/>
+      <w:lvlJc w:val="left"/>
+      <w:pPr>
+        <w:ind w:left="5760" w:hanging="360"/>
+      </w:pPr>
+      <w:rPr>
+        <w:rFonts w:ascii="Courier New" w:hAnsi="Courier New" w:cs="Courier New" w:hint="default"/>
+      </w:rPr>
+    </w:lvl>
+    <w:lvl w:ilvl="8" w:tplc="04100005" w:tentative="1">
+      <w:start w:val="1"/>
+      <w:numFmt w:val="bullet"/>
+      <w:lvlText w:val=""/>
+      <w:lvlJc w:val="left"/>
+      <w:pPr>
+        <w:ind w:left="6480" w:hanging="360"/>
+      </w:pPr>
+      <w:rPr>
+        <w:rFonts w:ascii="Wingdings" w:hAnsi="Wingdings" w:hint="default"/>
+      </w:rPr>
+    </w:lvl>
+  </w:abstractNum>
+  <w:abstractNum w:abstractNumId="4" w15:restartNumberingAfterBreak="0">
+    <w:nsid w:val="6E5B70B7"/>
+    <w:multiLevelType w:val="hybridMultilevel"/>
+    <w:tmpl w:val="BA7EF9D6"/>
+    <w:lvl w:ilvl="0" w:tplc="9A40028A">
+      <w:start w:val="1"/>
+      <w:numFmt w:val="decimal"/>
+      <w:lvlText w:val="%1"/>
+      <w:lvlJc w:val="left"/>
+      <w:pPr>
+        <w:ind w:left="360" w:hanging="360"/>
+      </w:pPr>
+      <w:rPr>
+        <w:rFonts w:hint="default"/>
+      </w:rPr>
+    </w:lvl>
+    <w:lvl w:ilvl="1" w:tplc="04100019" w:tentative="1">
+      <w:start w:val="1"/>
+      <w:numFmt w:val="lowerLetter"/>
+      <w:lvlText w:val="%2."/>
+      <w:lvlJc w:val="left"/>
+      <w:pPr>
+        <w:ind w:left="1080" w:hanging="360"/>
+      </w:pPr>
+    </w:lvl>
+    <w:lvl w:ilvl="2" w:tplc="0410001B" w:tentative="1">
+      <w:start w:val="1"/>
+      <w:numFmt w:val="lowerRoman"/>
+      <w:lvlText w:val="%3."/>
+      <w:lvlJc w:val="right"/>
+      <w:pPr>
+        <w:ind w:left="1800" w:hanging="180"/>
+      </w:pPr>
+    </w:lvl>
+    <w:lvl w:ilvl="3" w:tplc="0410000F" w:tentative="1">
+      <w:start w:val="1"/>
+      <w:numFmt w:val="decimal"/>
+      <w:lvlText w:val="%4."/>
+      <w:lvlJc w:val="left"/>
+      <w:pPr>
+        <w:ind w:left="2520" w:hanging="360"/>
+      </w:pPr>
+    </w:lvl>
+    <w:lvl w:ilvl="4" w:tplc="04100019" w:tentative="1">
+      <w:start w:val="1"/>
+      <w:numFmt w:val="lowerLetter"/>
+      <w:lvlText w:val="%5."/>
+      <w:lvlJc w:val="left"/>
+      <w:pPr>
+        <w:ind w:left="3240" w:hanging="360"/>
+      </w:pPr>
+    </w:lvl>
+    <w:lvl w:ilvl="5" w:tplc="0410001B" w:tentative="1">
+      <w:start w:val="1"/>
+      <w:numFmt w:val="lowerRoman"/>
+      <w:lvlText w:val="%6."/>
+      <w:lvlJc w:val="right"/>
+      <w:pPr>
+        <w:ind w:left="3960" w:hanging="180"/>
+      </w:pPr>
+    </w:lvl>
+    <w:lvl w:ilvl="6" w:tplc="0410000F" w:tentative="1">
+      <w:start w:val="1"/>
+      <w:numFmt w:val="decimal"/>
+      <w:lvlText w:val="%7."/>
+      <w:lvlJc w:val="left"/>
+      <w:pPr>
+        <w:ind w:left="4680" w:hanging="360"/>
+      </w:pPr>
+    </w:lvl>
+    <w:lvl w:ilvl="7" w:tplc="04100019" w:tentative="1">
+      <w:start w:val="1"/>
+      <w:numFmt w:val="lowerLetter"/>
+      <w:lvlText w:val="%8."/>
+      <w:lvlJc w:val="left"/>
+      <w:pPr>
+        <w:ind w:left="5400" w:hanging="360"/>
+      </w:pPr>
+    </w:lvl>
+    <w:lvl w:ilvl="8" w:tplc="0410001B" w:tentative="1">
+      <w:start w:val="1"/>
+      <w:numFmt w:val="lowerRoman"/>
+      <w:lvlText w:val="%9."/>
+      <w:lvlJc w:val="right"/>
+      <w:pPr>
+        <w:ind w:left="6120" w:hanging="180"/>
+      </w:pPr>
+    </w:lvl>
+  </w:abstractNum>
+  <w:num w:numId="1">
+    <w:abstractNumId w:val="4"/>
+  </w:num>
+  <w:num w:numId="2">
+    <w:abstractNumId w:val="2"/>
+  </w:num>
+  <w:num w:numId="3">
+    <w:abstractNumId w:val="1"/>
+  </w:num>
+  <w:num w:numId="4">
+    <w:abstractNumId w:val="0"/>
+  </w:num>
+  <w:num w:numId="5">
+    <w:abstractNumId w:val="3"/>
+  </w:num>
+</w:numbering>
+</file>
+
 <file path=word/styles.xml><?xml version="1.0" encoding="utf-8"?>
 <w:styles xmlns:mc="http://schemas.openxmlformats.org/markup-compatibility/2006" xmlns:r="http://schemas.openxmlformats.org/officeDocument/2006/relationships" xmlns:w="http://schemas.openxmlformats.org/wordprocessingml/2006/main" xmlns:w14="http://schemas.microsoft.com/office/word/2010/wordml" xmlns:w15="http://schemas.microsoft.com/office/word/2012/wordml" xmlns:w16cid="http://schemas.microsoft.com/office/word/2016/wordml/cid" xmlns:w16se="http://schemas.microsoft.com/office/word/2015/wordml/symex" mc:Ignorable="w14 w15 w16se w16cid">
   <w:docDefaults>
     <w:rPrDefault>
       <w:rPr>
-        <w:rFonts w:asciiTheme="minorHAnsi" w:eastAsiaTheme="minorEastAsia" w:hAnsiTheme="minorHAnsi" w:cstheme="minorBidi"/>
+        <w:rFonts w:asciiTheme="minorHAnsi" w:eastAsiaTheme="minorHAnsi" w:hAnsiTheme="minorHAnsi" w:cstheme="minorBidi"/>
         <w:sz w:val="22"/>
         <w:szCs w:val="22"/>
         <w:lang w:val="it-IT" w:eastAsia="en-US" w:bidi="ar-SA"/>
@@ -470,8 +2371,7 @@
     </w:rPrDefault>
     <w:pPrDefault>
       <w:pPr>
-        <w:spacing w:after="160" w:line="252" w:lineRule="auto"/>
-        <w:jc w:val="both"/>
+        <w:spacing w:after="160" w:line="259" w:lineRule="auto"/>
       </w:pPr>
     </w:pPrDefault>
   </w:docDefaults>
@@ -856,7 +2756,7 @@
   <w:style w:type="paragraph" w:default="1" w:styleId="Normale">
     <w:name w:val="Normal"/>
     <w:qFormat/>
-    <w:rsid w:val="00AF39AE"/>
+    <w:rsid w:val="00B15A1B"/>
   </w:style>
   <w:style w:type="paragraph" w:styleId="Titolo1">
     <w:name w:val="heading 1"/>
@@ -865,21 +2765,18 @@
     <w:link w:val="Titolo1Carattere"/>
     <w:uiPriority w:val="9"/>
     <w:qFormat/>
-    <w:rsid w:val="00824D02"/>
+    <w:rsid w:val="00984812"/>
     <w:pPr>
       <w:keepNext/>
       <w:keepLines/>
-      <w:spacing w:before="440"/>
+      <w:spacing w:before="240" w:after="0"/>
       <w:outlineLvl w:val="0"/>
     </w:pPr>
     <w:rPr>
-      <w:rFonts w:ascii="Times New Roman" w:eastAsiaTheme="majorEastAsia" w:hAnsi="Times New Roman" w:cstheme="majorBidi"/>
-      <w:b/>
-      <w:bCs/>
-      <w:caps/>
-      <w:spacing w:val="4"/>
-      <w:sz w:val="28"/>
-      <w:szCs w:val="28"/>
+      <w:rFonts w:asciiTheme="majorHAnsi" w:eastAsiaTheme="majorEastAsia" w:hAnsiTheme="majorHAnsi" w:cstheme="majorBidi"/>
+      <w:color w:val="000000" w:themeColor="text1"/>
+      <w:sz w:val="32"/>
+      <w:szCs w:val="32"/>
     </w:rPr>
   </w:style>
   <w:style w:type="paragraph" w:styleId="Titolo2">
@@ -888,22 +2785,20 @@
     <w:next w:val="Normale"/>
     <w:link w:val="Titolo2Carattere"/>
     <w:uiPriority w:val="9"/>
-    <w:semiHidden/>
     <w:unhideWhenUsed/>
     <w:qFormat/>
-    <w:rsid w:val="00AF39AE"/>
+    <w:rsid w:val="00984812"/>
     <w:pPr>
       <w:keepNext/>
       <w:keepLines/>
-      <w:spacing w:before="120" w:after="0"/>
+      <w:spacing w:before="40" w:after="0"/>
       <w:outlineLvl w:val="1"/>
     </w:pPr>
     <w:rPr>
       <w:rFonts w:asciiTheme="majorHAnsi" w:eastAsiaTheme="majorEastAsia" w:hAnsiTheme="majorHAnsi" w:cstheme="majorBidi"/>
-      <w:b/>
-      <w:bCs/>
-      <w:sz w:val="28"/>
-      <w:szCs w:val="28"/>
+      <w:color w:val="000000" w:themeColor="text1"/>
+      <w:sz w:val="26"/>
+      <w:szCs w:val="26"/>
     </w:rPr>
   </w:style>
   <w:style w:type="paragraph" w:styleId="Titolo3">
@@ -919,12 +2814,12 @@
     <w:pPr>
       <w:keepNext/>
       <w:keepLines/>
-      <w:spacing w:before="120" w:after="0"/>
+      <w:spacing w:before="40" w:after="0"/>
       <w:outlineLvl w:val="2"/>
     </w:pPr>
     <w:rPr>
       <w:rFonts w:asciiTheme="majorHAnsi" w:eastAsiaTheme="majorEastAsia" w:hAnsiTheme="majorHAnsi" w:cstheme="majorBidi"/>
-      <w:spacing w:val="4"/>
+      <w:color w:val="6E6E6E" w:themeColor="accent1" w:themeShade="7F"/>
       <w:sz w:val="24"/>
       <w:szCs w:val="24"/>
     </w:rPr>
@@ -942,15 +2837,14 @@
     <w:pPr>
       <w:keepNext/>
       <w:keepLines/>
-      <w:spacing w:before="120" w:after="0"/>
+      <w:spacing w:before="40" w:after="0"/>
       <w:outlineLvl w:val="3"/>
     </w:pPr>
     <w:rPr>
       <w:rFonts w:asciiTheme="majorHAnsi" w:eastAsiaTheme="majorEastAsia" w:hAnsiTheme="majorHAnsi" w:cstheme="majorBidi"/>
       <w:i/>
       <w:iCs/>
-      <w:sz w:val="24"/>
-      <w:szCs w:val="24"/>
+      <w:color w:val="A5A5A5" w:themeColor="accent1" w:themeShade="BF"/>
     </w:rPr>
   </w:style>
   <w:style w:type="paragraph" w:styleId="Titolo5">
@@ -966,13 +2860,12 @@
     <w:pPr>
       <w:keepNext/>
       <w:keepLines/>
-      <w:spacing w:before="120" w:after="0"/>
+      <w:spacing w:before="40" w:after="0"/>
       <w:outlineLvl w:val="4"/>
     </w:pPr>
     <w:rPr>
       <w:rFonts w:asciiTheme="majorHAnsi" w:eastAsiaTheme="majorEastAsia" w:hAnsiTheme="majorHAnsi" w:cstheme="majorBidi"/>
-      <w:b/>
-      <w:bCs/>
+      <w:color w:val="A5A5A5" w:themeColor="accent1" w:themeShade="BF"/>
     </w:rPr>
   </w:style>
   <w:style w:type="paragraph" w:styleId="Titolo6">
@@ -988,15 +2881,12 @@
     <w:pPr>
       <w:keepNext/>
       <w:keepLines/>
-      <w:spacing w:before="120" w:after="0"/>
+      <w:spacing w:before="40" w:after="0"/>
       <w:outlineLvl w:val="5"/>
     </w:pPr>
     <w:rPr>
       <w:rFonts w:asciiTheme="majorHAnsi" w:eastAsiaTheme="majorEastAsia" w:hAnsiTheme="majorHAnsi" w:cstheme="majorBidi"/>
-      <w:b/>
-      <w:bCs/>
-      <w:i/>
-      <w:iCs/>
+      <w:color w:val="6E6E6E" w:themeColor="accent1" w:themeShade="7F"/>
     </w:rPr>
   </w:style>
   <w:style w:type="paragraph" w:styleId="Titolo7">
@@ -1012,12 +2902,14 @@
     <w:pPr>
       <w:keepNext/>
       <w:keepLines/>
-      <w:spacing w:before="120" w:after="0"/>
+      <w:spacing w:before="40" w:after="0"/>
       <w:outlineLvl w:val="6"/>
     </w:pPr>
     <w:rPr>
+      <w:rFonts w:asciiTheme="majorHAnsi" w:eastAsiaTheme="majorEastAsia" w:hAnsiTheme="majorHAnsi" w:cstheme="majorBidi"/>
       <w:i/>
       <w:iCs/>
+      <w:color w:val="6E6E6E" w:themeColor="accent1" w:themeShade="7F"/>
     </w:rPr>
   </w:style>
   <w:style w:type="paragraph" w:styleId="Titolo8">
@@ -1033,12 +2925,14 @@
     <w:pPr>
       <w:keepNext/>
       <w:keepLines/>
-      <w:spacing w:before="120" w:after="0"/>
+      <w:spacing w:before="40" w:after="0"/>
       <w:outlineLvl w:val="7"/>
     </w:pPr>
     <w:rPr>
-      <w:b/>
-      <w:bCs/>
+      <w:rFonts w:asciiTheme="majorHAnsi" w:eastAsiaTheme="majorEastAsia" w:hAnsiTheme="majorHAnsi" w:cstheme="majorBidi"/>
+      <w:color w:val="272727" w:themeColor="text1" w:themeTint="D8"/>
+      <w:sz w:val="21"/>
+      <w:szCs w:val="21"/>
     </w:rPr>
   </w:style>
   <w:style w:type="paragraph" w:styleId="Titolo9">
@@ -1054,12 +2948,16 @@
     <w:pPr>
       <w:keepNext/>
       <w:keepLines/>
-      <w:spacing w:before="120" w:after="0"/>
+      <w:spacing w:before="40" w:after="0"/>
       <w:outlineLvl w:val="8"/>
     </w:pPr>
     <w:rPr>
+      <w:rFonts w:asciiTheme="majorHAnsi" w:eastAsiaTheme="majorEastAsia" w:hAnsiTheme="majorHAnsi" w:cstheme="majorBidi"/>
       <w:i/>
       <w:iCs/>
+      <w:color w:val="272727" w:themeColor="text1" w:themeTint="D8"/>
+      <w:sz w:val="21"/>
+      <w:szCs w:val="21"/>
     </w:rPr>
   </w:style>
   <w:style w:type="character" w:default="1" w:styleId="Carpredefinitoparagrafo">
@@ -1094,15 +2992,12 @@
     <w:basedOn w:val="Carpredefinitoparagrafo"/>
     <w:link w:val="Titolo1"/>
     <w:uiPriority w:val="9"/>
-    <w:rsid w:val="00824D02"/>
+    <w:rsid w:val="00984812"/>
     <w:rPr>
-      <w:rFonts w:ascii="Times New Roman" w:eastAsiaTheme="majorEastAsia" w:hAnsi="Times New Roman" w:cstheme="majorBidi"/>
-      <w:b/>
-      <w:bCs/>
-      <w:caps/>
-      <w:spacing w:val="4"/>
-      <w:sz w:val="28"/>
-      <w:szCs w:val="28"/>
+      <w:rFonts w:asciiTheme="majorHAnsi" w:eastAsiaTheme="majorEastAsia" w:hAnsiTheme="majorHAnsi" w:cstheme="majorBidi"/>
+      <w:color w:val="000000" w:themeColor="text1"/>
+      <w:sz w:val="32"/>
+      <w:szCs w:val="32"/>
     </w:rPr>
   </w:style>
   <w:style w:type="character" w:customStyle="1" w:styleId="Titolo2Carattere">
@@ -1110,14 +3005,12 @@
     <w:basedOn w:val="Carpredefinitoparagrafo"/>
     <w:link w:val="Titolo2"/>
     <w:uiPriority w:val="9"/>
-    <w:semiHidden/>
-    <w:rsid w:val="00AF39AE"/>
+    <w:rsid w:val="00984812"/>
     <w:rPr>
       <w:rFonts w:asciiTheme="majorHAnsi" w:eastAsiaTheme="majorEastAsia" w:hAnsiTheme="majorHAnsi" w:cstheme="majorBidi"/>
-      <w:b/>
-      <w:bCs/>
-      <w:sz w:val="28"/>
-      <w:szCs w:val="28"/>
+      <w:color w:val="000000" w:themeColor="text1"/>
+      <w:sz w:val="26"/>
+      <w:szCs w:val="26"/>
     </w:rPr>
   </w:style>
   <w:style w:type="character" w:customStyle="1" w:styleId="Titolo3Carattere">
@@ -1129,7 +3022,7 @@
     <w:rsid w:val="00AF39AE"/>
     <w:rPr>
       <w:rFonts w:asciiTheme="majorHAnsi" w:eastAsiaTheme="majorEastAsia" w:hAnsiTheme="majorHAnsi" w:cstheme="majorBidi"/>
-      <w:spacing w:val="4"/>
+      <w:color w:val="6E6E6E" w:themeColor="accent1" w:themeShade="7F"/>
       <w:sz w:val="24"/>
       <w:szCs w:val="24"/>
     </w:rPr>
@@ -1145,8 +3038,7 @@
       <w:rFonts w:asciiTheme="majorHAnsi" w:eastAsiaTheme="majorEastAsia" w:hAnsiTheme="majorHAnsi" w:cstheme="majorBidi"/>
       <w:i/>
       <w:iCs/>
-      <w:sz w:val="24"/>
-      <w:szCs w:val="24"/>
+      <w:color w:val="A5A5A5" w:themeColor="accent1" w:themeShade="BF"/>
     </w:rPr>
   </w:style>
   <w:style w:type="character" w:customStyle="1" w:styleId="Titolo5Carattere">
@@ -1158,8 +3050,7 @@
     <w:rsid w:val="00AF39AE"/>
     <w:rPr>
       <w:rFonts w:asciiTheme="majorHAnsi" w:eastAsiaTheme="majorEastAsia" w:hAnsiTheme="majorHAnsi" w:cstheme="majorBidi"/>
-      <w:b/>
-      <w:bCs/>
+      <w:color w:val="A5A5A5" w:themeColor="accent1" w:themeShade="BF"/>
     </w:rPr>
   </w:style>
   <w:style w:type="character" w:customStyle="1" w:styleId="Titolo6Carattere">
@@ -1171,10 +3062,7 @@
     <w:rsid w:val="00AF39AE"/>
     <w:rPr>
       <w:rFonts w:asciiTheme="majorHAnsi" w:eastAsiaTheme="majorEastAsia" w:hAnsiTheme="majorHAnsi" w:cstheme="majorBidi"/>
-      <w:b/>
-      <w:bCs/>
-      <w:i/>
-      <w:iCs/>
+      <w:color w:val="6E6E6E" w:themeColor="accent1" w:themeShade="7F"/>
     </w:rPr>
   </w:style>
   <w:style w:type="character" w:customStyle="1" w:styleId="Titolo7Carattere">
@@ -1185,8 +3073,10 @@
     <w:semiHidden/>
     <w:rsid w:val="00AF39AE"/>
     <w:rPr>
+      <w:rFonts w:asciiTheme="majorHAnsi" w:eastAsiaTheme="majorEastAsia" w:hAnsiTheme="majorHAnsi" w:cstheme="majorBidi"/>
       <w:i/>
       <w:iCs/>
+      <w:color w:val="6E6E6E" w:themeColor="accent1" w:themeShade="7F"/>
     </w:rPr>
   </w:style>
   <w:style w:type="character" w:customStyle="1" w:styleId="Titolo8Carattere">
@@ -1197,8 +3087,10 @@
     <w:semiHidden/>
     <w:rsid w:val="00AF39AE"/>
     <w:rPr>
-      <w:b/>
-      <w:bCs/>
+      <w:rFonts w:asciiTheme="majorHAnsi" w:eastAsiaTheme="majorEastAsia" w:hAnsiTheme="majorHAnsi" w:cstheme="majorBidi"/>
+      <w:color w:val="272727" w:themeColor="text1" w:themeTint="D8"/>
+      <w:sz w:val="21"/>
+      <w:szCs w:val="21"/>
     </w:rPr>
   </w:style>
   <w:style w:type="character" w:customStyle="1" w:styleId="Titolo9Carattere">
@@ -1209,8 +3101,12 @@
     <w:semiHidden/>
     <w:rsid w:val="00AF39AE"/>
     <w:rPr>
+      <w:rFonts w:asciiTheme="majorHAnsi" w:eastAsiaTheme="majorEastAsia" w:hAnsiTheme="majorHAnsi" w:cstheme="majorBidi"/>
       <w:i/>
       <w:iCs/>
+      <w:color w:val="272727" w:themeColor="text1" w:themeTint="D8"/>
+      <w:sz w:val="21"/>
+      <w:szCs w:val="21"/>
     </w:rPr>
   </w:style>
   <w:style w:type="paragraph" w:styleId="Didascalia">
@@ -1222,9 +3118,13 @@
     <w:unhideWhenUsed/>
     <w:qFormat/>
     <w:rsid w:val="00AF39AE"/>
+    <w:pPr>
+      <w:spacing w:after="200" w:line="240" w:lineRule="auto"/>
+    </w:pPr>
     <w:rPr>
-      <w:b/>
-      <w:bCs/>
+      <w:i/>
+      <w:iCs/>
+      <w:color w:val="000000" w:themeColor="text2"/>
       <w:sz w:val="18"/>
       <w:szCs w:val="18"/>
     </w:rPr>
@@ -1240,15 +3140,13 @@
     <w:pPr>
       <w:spacing w:after="0" w:line="240" w:lineRule="auto"/>
       <w:contextualSpacing/>
-      <w:jc w:val="center"/>
     </w:pPr>
     <w:rPr>
       <w:rFonts w:asciiTheme="majorHAnsi" w:eastAsiaTheme="majorEastAsia" w:hAnsiTheme="majorHAnsi" w:cstheme="majorBidi"/>
-      <w:b/>
-      <w:bCs/>
-      <w:spacing w:val="-7"/>
-      <w:sz w:val="48"/>
-      <w:szCs w:val="48"/>
+      <w:spacing w:val="-10"/>
+      <w:kern w:val="28"/>
+      <w:sz w:val="56"/>
+      <w:szCs w:val="56"/>
     </w:rPr>
   </w:style>
   <w:style w:type="character" w:customStyle="1" w:styleId="TitoloCarattere">
@@ -1259,11 +3157,10 @@
     <w:rsid w:val="00AF39AE"/>
     <w:rPr>
       <w:rFonts w:asciiTheme="majorHAnsi" w:eastAsiaTheme="majorEastAsia" w:hAnsiTheme="majorHAnsi" w:cstheme="majorBidi"/>
-      <w:b/>
-      <w:bCs/>
-      <w:spacing w:val="-7"/>
-      <w:sz w:val="48"/>
-      <w:szCs w:val="48"/>
+      <w:spacing w:val="-10"/>
+      <w:kern w:val="28"/>
+      <w:sz w:val="56"/>
+      <w:szCs w:val="56"/>
     </w:rPr>
   </w:style>
   <w:style w:type="paragraph" w:styleId="Sottotitolo">
@@ -1278,13 +3175,11 @@
       <w:numPr>
         <w:ilvl w:val="1"/>
       </w:numPr>
-      <w:spacing w:after="240"/>
-      <w:jc w:val="center"/>
     </w:pPr>
     <w:rPr>
-      <w:rFonts w:asciiTheme="majorHAnsi" w:eastAsiaTheme="majorEastAsia" w:hAnsiTheme="majorHAnsi" w:cstheme="majorBidi"/>
-      <w:sz w:val="24"/>
-      <w:szCs w:val="24"/>
+      <w:rFonts w:eastAsiaTheme="minorEastAsia"/>
+      <w:color w:val="5A5A5A" w:themeColor="text1" w:themeTint="A5"/>
+      <w:spacing w:val="15"/>
     </w:rPr>
   </w:style>
   <w:style w:type="character" w:customStyle="1" w:styleId="SottotitoloCarattere">
@@ -1294,9 +3189,9 @@
     <w:uiPriority w:val="11"/>
     <w:rsid w:val="00AF39AE"/>
     <w:rPr>
-      <w:rFonts w:asciiTheme="majorHAnsi" w:eastAsiaTheme="majorEastAsia" w:hAnsiTheme="majorHAnsi" w:cstheme="majorBidi"/>
-      <w:sz w:val="24"/>
-      <w:szCs w:val="24"/>
+      <w:rFonts w:eastAsiaTheme="minorEastAsia"/>
+      <w:color w:val="5A5A5A" w:themeColor="text1" w:themeTint="A5"/>
+      <w:spacing w:val="15"/>
     </w:rPr>
   </w:style>
   <w:style w:type="character" w:styleId="Enfasigrassetto">
@@ -1308,7 +3203,6 @@
     <w:rPr>
       <w:b/>
       <w:bCs/>
-      <w:color w:val="auto"/>
     </w:rPr>
   </w:style>
   <w:style w:type="character" w:styleId="Enfasicorsivo">
@@ -1320,7 +3214,6 @@
     <w:rPr>
       <w:i/>
       <w:iCs/>
-      <w:color w:val="auto"/>
     </w:rPr>
   </w:style>
   <w:style w:type="paragraph" w:styleId="Nessunaspaziatura">
@@ -1341,16 +3234,14 @@
     <w:qFormat/>
     <w:rsid w:val="00AF39AE"/>
     <w:pPr>
-      <w:spacing w:before="200" w:line="264" w:lineRule="auto"/>
+      <w:spacing w:before="200"/>
       <w:ind w:left="864" w:right="864"/>
       <w:jc w:val="center"/>
     </w:pPr>
     <w:rPr>
-      <w:rFonts w:asciiTheme="majorHAnsi" w:eastAsiaTheme="majorEastAsia" w:hAnsiTheme="majorHAnsi" w:cstheme="majorBidi"/>
       <w:i/>
       <w:iCs/>
-      <w:sz w:val="24"/>
-      <w:szCs w:val="24"/>
+      <w:color w:val="404040" w:themeColor="text1" w:themeTint="BF"/>
     </w:rPr>
   </w:style>
   <w:style w:type="character" w:customStyle="1" w:styleId="CitazioneCarattere">
@@ -1360,11 +3251,9 @@
     <w:uiPriority w:val="29"/>
     <w:rsid w:val="00AF39AE"/>
     <w:rPr>
-      <w:rFonts w:asciiTheme="majorHAnsi" w:eastAsiaTheme="majorEastAsia" w:hAnsiTheme="majorHAnsi" w:cstheme="majorBidi"/>
       <w:i/>
       <w:iCs/>
-      <w:sz w:val="24"/>
-      <w:szCs w:val="24"/>
+      <w:color w:val="404040" w:themeColor="text1" w:themeTint="BF"/>
     </w:rPr>
   </w:style>
   <w:style w:type="paragraph" w:styleId="Citazioneintensa">
@@ -1374,16 +3263,20 @@
     <w:link w:val="CitazioneintensaCarattere"/>
     <w:uiPriority w:val="30"/>
     <w:qFormat/>
-    <w:rsid w:val="00AF39AE"/>
+    <w:rsid w:val="00B15A1B"/>
     <w:pPr>
-      <w:spacing w:before="100" w:beforeAutospacing="1" w:after="240"/>
-      <w:ind w:left="936" w:right="936"/>
+      <w:pBdr>
+        <w:top w:val="single" w:sz="4" w:space="10" w:color="DDDDDD" w:themeColor="accent1"/>
+        <w:bottom w:val="single" w:sz="4" w:space="10" w:color="DDDDDD" w:themeColor="accent1"/>
+      </w:pBdr>
+      <w:spacing w:before="360" w:after="360"/>
+      <w:ind w:left="864" w:right="864"/>
       <w:jc w:val="center"/>
     </w:pPr>
     <w:rPr>
-      <w:rFonts w:asciiTheme="majorHAnsi" w:eastAsiaTheme="majorEastAsia" w:hAnsiTheme="majorHAnsi" w:cstheme="majorBidi"/>
-      <w:sz w:val="26"/>
-      <w:szCs w:val="26"/>
+      <w:i/>
+      <w:iCs/>
+      <w:color w:val="DDDDDD" w:themeColor="accent1"/>
     </w:rPr>
   </w:style>
   <w:style w:type="character" w:customStyle="1" w:styleId="CitazioneintensaCarattere">
@@ -1391,11 +3284,11 @@
     <w:basedOn w:val="Carpredefinitoparagrafo"/>
     <w:link w:val="Citazioneintensa"/>
     <w:uiPriority w:val="30"/>
-    <w:rsid w:val="00AF39AE"/>
+    <w:rsid w:val="00B15A1B"/>
     <w:rPr>
-      <w:rFonts w:asciiTheme="majorHAnsi" w:eastAsiaTheme="majorEastAsia" w:hAnsiTheme="majorHAnsi" w:cstheme="majorBidi"/>
-      <w:sz w:val="26"/>
-      <w:szCs w:val="26"/>
+      <w:i/>
+      <w:iCs/>
+      <w:color w:val="DDDDDD" w:themeColor="accent1"/>
     </w:rPr>
   </w:style>
   <w:style w:type="character" w:styleId="Enfasidelicata">
@@ -1407,7 +3300,7 @@
     <w:rPr>
       <w:i/>
       <w:iCs/>
-      <w:color w:val="auto"/>
+      <w:color w:val="404040" w:themeColor="text1" w:themeTint="BF"/>
     </w:rPr>
   </w:style>
   <w:style w:type="character" w:styleId="Enfasiintensa">
@@ -1417,11 +3310,9 @@
     <w:qFormat/>
     <w:rsid w:val="00AF39AE"/>
     <w:rPr>
-      <w:b/>
-      <w:bCs/>
       <w:i/>
       <w:iCs/>
-      <w:color w:val="auto"/>
+      <w:color w:val="DDDDDD" w:themeColor="accent1"/>
     </w:rPr>
   </w:style>
   <w:style w:type="character" w:styleId="Riferimentodelicato">
@@ -1432,8 +3323,7 @@
     <w:rsid w:val="00AF39AE"/>
     <w:rPr>
       <w:smallCaps/>
-      <w:color w:val="auto"/>
-      <w:u w:val="single" w:color="7F7F7F" w:themeColor="text1" w:themeTint="80"/>
+      <w:color w:val="5A5A5A" w:themeColor="text1" w:themeTint="A5"/>
     </w:rPr>
   </w:style>
   <w:style w:type="character" w:styleId="Riferimentointenso">
@@ -1446,8 +3336,8 @@
       <w:b/>
       <w:bCs/>
       <w:smallCaps/>
-      <w:color w:val="auto"/>
-      <w:u w:val="single"/>
+      <w:color w:val="DDDDDD" w:themeColor="accent1"/>
+      <w:spacing w:val="5"/>
     </w:rPr>
   </w:style>
   <w:style w:type="character" w:styleId="Titolodellibro">
@@ -1459,8 +3349,9 @@
     <w:rPr>
       <w:b/>
       <w:bCs/>
-      <w:smallCaps/>
-      <w:color w:val="auto"/>
+      <w:i/>
+      <w:iCs/>
+      <w:spacing w:val="5"/>
     </w:rPr>
   </w:style>
   <w:style w:type="paragraph" w:styleId="Titolosommario">
@@ -1468,6 +3359,7 @@
     <w:basedOn w:val="Titolo1"/>
     <w:next w:val="Normale"/>
     <w:uiPriority w:val="39"/>
+    <w:semiHidden/>
     <w:unhideWhenUsed/>
     <w:qFormat/>
     <w:rsid w:val="00AF39AE"/>
@@ -1494,9 +3386,33 @@
     <w:unhideWhenUsed/>
     <w:rsid w:val="00734849"/>
     <w:rPr>
-      <w:color w:val="0563C1" w:themeColor="hyperlink"/>
+      <w:color w:val="5F5F5F" w:themeColor="hyperlink"/>
       <w:u w:val="single"/>
     </w:rPr>
+  </w:style>
+  <w:style w:type="paragraph" w:styleId="Paragrafoelenco">
+    <w:name w:val="List Paragraph"/>
+    <w:basedOn w:val="Normale"/>
+    <w:uiPriority w:val="34"/>
+    <w:qFormat/>
+    <w:rsid w:val="0098685B"/>
+    <w:pPr>
+      <w:ind w:left="720"/>
+      <w:contextualSpacing/>
+    </w:pPr>
+  </w:style>
+  <w:style w:type="paragraph" w:styleId="Sommario2">
+    <w:name w:val="toc 2"/>
+    <w:basedOn w:val="Normale"/>
+    <w:next w:val="Normale"/>
+    <w:autoRedefine/>
+    <w:uiPriority w:val="39"/>
+    <w:unhideWhenUsed/>
+    <w:rsid w:val="000D2CAB"/>
+    <w:pPr>
+      <w:spacing w:after="100"/>
+      <w:ind w:left="220"/>
+    </w:pPr>
   </w:style>
 </w:styles>
 </file>
@@ -1504,7 +3420,7 @@
 <file path=word/theme/theme1.xml><?xml version="1.0" encoding="utf-8"?>
 <a:theme xmlns:a="http://schemas.openxmlformats.org/drawingml/2006/main" name="Tema di Office">
   <a:themeElements>
-    <a:clrScheme name="Office">
+    <a:clrScheme name="Gradazioni di grigio">
       <a:dk1>
         <a:sysClr val="windowText" lastClr="000000"/>
       </a:dk1>
@@ -1512,34 +3428,34 @@
         <a:sysClr val="window" lastClr="FFFFFF"/>
       </a:lt1>
       <a:dk2>
-        <a:srgbClr val="44546A"/>
+        <a:srgbClr val="000000"/>
       </a:dk2>
       <a:lt2>
-        <a:srgbClr val="E7E6E6"/>
+        <a:srgbClr val="F8F8F8"/>
       </a:lt2>
       <a:accent1>
-        <a:srgbClr val="4472C4"/>
+        <a:srgbClr val="DDDDDD"/>
       </a:accent1>
       <a:accent2>
-        <a:srgbClr val="ED7D31"/>
+        <a:srgbClr val="B2B2B2"/>
       </a:accent2>
       <a:accent3>
-        <a:srgbClr val="A5A5A5"/>
+        <a:srgbClr val="969696"/>
       </a:accent3>
       <a:accent4>
-        <a:srgbClr val="FFC000"/>
+        <a:srgbClr val="808080"/>
       </a:accent4>
       <a:accent5>
-        <a:srgbClr val="5B9BD5"/>
+        <a:srgbClr val="5F5F5F"/>
       </a:accent5>
       <a:accent6>
-        <a:srgbClr val="70AD47"/>
+        <a:srgbClr val="4D4D4D"/>
       </a:accent6>
       <a:hlink>
-        <a:srgbClr val="0563C1"/>
+        <a:srgbClr val="5F5F5F"/>
       </a:hlink>
       <a:folHlink>
-        <a:srgbClr val="954F72"/>
+        <a:srgbClr val="919191"/>
       </a:folHlink>
     </a:clrScheme>
     <a:fontScheme name="Office">
@@ -1801,7 +3717,7 @@
 </file>
 
 <file path=customXml/itemProps1.xml><?xml version="1.0" encoding="utf-8"?>
-<ds:datastoreItem xmlns:ds="http://schemas.openxmlformats.org/officeDocument/2006/customXml" ds:itemID="{CCF2C242-723E-4B51-8E34-6DD7C01D8356}">
+<ds:datastoreItem xmlns:ds="http://schemas.openxmlformats.org/officeDocument/2006/customXml" ds:itemID="{C40DC979-B363-4B35-AEF2-8154FFE08B9A}">
   <ds:schemaRefs>
     <ds:schemaRef ds:uri="http://schemas.openxmlformats.org/officeDocument/2006/bibliography"/>
   </ds:schemaRefs>

</xml_diff>